<commit_message>
Edit for Slack Notification.
</commit_message>
<xml_diff>
--- a/Kafka_Prometheus/Kafka_Prometheus.docx
+++ b/Kafka_Prometheus/Kafka_Prometheus.docx
@@ -40,7 +40,7 @@
         <w:pStyle w:val="ListParagraph"/>
         <w:numPr>
           <w:ilvl w:val="0"/>
-          <w:numId w:val="2"/>
+          <w:numId w:val="1"/>
         </w:numPr>
         <w:rPr/>
       </w:pPr>
@@ -60,7 +60,7 @@
         <w:pStyle w:val="ListParagraph"/>
         <w:numPr>
           <w:ilvl w:val="0"/>
-          <w:numId w:val="2"/>
+          <w:numId w:val="1"/>
         </w:numPr>
         <w:rPr/>
       </w:pPr>
@@ -80,7 +80,7 @@
         <w:pStyle w:val="ListParagraph"/>
         <w:numPr>
           <w:ilvl w:val="0"/>
-          <w:numId w:val="2"/>
+          <w:numId w:val="1"/>
         </w:numPr>
         <w:rPr/>
       </w:pPr>
@@ -96,7 +96,7 @@
         <w:pStyle w:val="ListParagraph"/>
         <w:numPr>
           <w:ilvl w:val="0"/>
-          <w:numId w:val="2"/>
+          <w:numId w:val="1"/>
         </w:numPr>
         <w:rPr>
           <w:rFonts w:eastAsia="" w:eastAsiaTheme="minorEastAsia"/>
@@ -114,7 +114,7 @@
         <w:pStyle w:val="ListParagraph"/>
         <w:numPr>
           <w:ilvl w:val="0"/>
-          <w:numId w:val="2"/>
+          <w:numId w:val="1"/>
         </w:numPr>
         <w:rPr/>
       </w:pPr>
@@ -982,7 +982,7 @@
         <w:widowControl/>
         <w:numPr>
           <w:ilvl w:val="0"/>
-          <w:numId w:val="3"/>
+          <w:numId w:val="2"/>
         </w:numPr>
         <w:tabs>
           <w:tab w:val="clear" w:pos="720"/>
@@ -1024,7 +1024,7 @@
         <w:widowControl/>
         <w:numPr>
           <w:ilvl w:val="0"/>
-          <w:numId w:val="4"/>
+          <w:numId w:val="3"/>
         </w:numPr>
         <w:bidi w:val="0"/>
         <w:spacing w:lineRule="auto" w:line="276" w:before="0" w:after="200"/>
@@ -1070,7 +1070,7 @@
       <w:r>
         <w:rPr>
           <w:rStyle w:val="SourceText"/>
-          <w:rFonts w:ascii="var ff-mono" w:hAnsi="var ff-mono" w:eastAsiaTheme="minorEastAsia"/>
+          <w:rFonts w:eastAsia="" w:ascii="var ff-mono" w:hAnsi="var ff-mono" w:eastAsiaTheme="minorEastAsia"/>
           <w:b w:val="false"/>
           <w:bCs/>
           <w:i/>
@@ -1111,7 +1111,7 @@
         <w:r>
           <w:rPr>
             <w:rStyle w:val="InternetLink"/>
-            <w:rFonts w:ascii="Liberation Mono" w:hAnsi="Liberation Mono" w:cs="Liberation Mono" w:eastAsia="" w:eastAsiaTheme="minorEastAsia"/>
+            <w:rFonts w:eastAsia="" w:cs="Liberation Mono" w:ascii="Liberation Mono" w:hAnsi="Liberation Mono" w:eastAsiaTheme="minorEastAsia"/>
             <w:b w:val="false"/>
             <w:bCs/>
             <w:i/>
@@ -1136,7 +1136,7 @@
         <w:widowControl/>
         <w:numPr>
           <w:ilvl w:val="0"/>
-          <w:numId w:val="4"/>
+          <w:numId w:val="3"/>
         </w:numPr>
         <w:bidi w:val="0"/>
         <w:spacing w:lineRule="auto" w:line="276" w:before="0" w:after="200"/>
@@ -1207,7 +1207,7 @@
         <w:widowControl/>
         <w:numPr>
           <w:ilvl w:val="0"/>
-          <w:numId w:val="4"/>
+          <w:numId w:val="3"/>
         </w:numPr>
         <w:bidi w:val="0"/>
         <w:spacing w:lineRule="auto" w:line="276" w:before="0" w:after="200"/>
@@ -1242,7 +1242,7 @@
         <w:widowControl/>
         <w:bidi w:val="0"/>
         <w:spacing w:lineRule="auto" w:line="276" w:before="0" w:after="200"/>
-        <w:ind w:hanging="0"/>
+        <w:ind w:left="720" w:hanging="0"/>
         <w:contextualSpacing/>
         <w:jc w:val="left"/>
         <w:rPr>
@@ -1266,7 +1266,22 @@
         </w:rPr>
       </w:pPr>
       <w:r>
-        <w:rPr/>
+        <w:rPr>
+          <w:rFonts w:eastAsia="" w:eastAsiaTheme="minorEastAsia" w:ascii="SFMono-Regular;Consolas;Liberation Mono;Menlo;monospace" w:hAnsi="SFMono-Regular;Consolas;Liberation Mono;Menlo;monospace"/>
+          <w:b w:val="false"/>
+          <w:bCs/>
+          <w:i/>
+          <w:iCs/>
+          <w:caps w:val="false"/>
+          <w:smallCaps w:val="false"/>
+          <w:color w:val="000000"/>
+          <w:spacing w:val="0"/>
+          <w:kern w:val="0"/>
+          <w:sz w:val="20"/>
+          <w:szCs w:val="20"/>
+          <w:u w:val="none"/>
+          <w:lang w:val="en-US" w:eastAsia="en-US" w:bidi="ar-SA"/>
+        </w:rPr>
         <w:drawing>
           <wp:anchor behindDoc="0" distT="0" distB="0" distL="0" distR="0" simplePos="0" locked="0" layoutInCell="1" allowOverlap="1" relativeHeight="4">
             <wp:simplePos x="0" y="0"/>
@@ -1320,7 +1335,7 @@
         <w:widowControl/>
         <w:numPr>
           <w:ilvl w:val="0"/>
-          <w:numId w:val="4"/>
+          <w:numId w:val="3"/>
         </w:numPr>
         <w:bidi w:val="0"/>
         <w:spacing w:lineRule="auto" w:line="276" w:before="0" w:after="200"/>
@@ -1355,7 +1370,7 @@
         <w:widowControl/>
         <w:numPr>
           <w:ilvl w:val="0"/>
-          <w:numId w:val="4"/>
+          <w:numId w:val="3"/>
         </w:numPr>
         <w:bidi w:val="0"/>
         <w:spacing w:lineRule="auto" w:line="276" w:before="0" w:after="200"/>
@@ -1419,9 +1434,438 @@
       <w:pPr>
         <w:pStyle w:val="ListParagraph"/>
         <w:widowControl/>
-        <w:bidi w:val="0"/>
-        <w:spacing w:lineRule="auto" w:line="276" w:before="0" w:after="200"/>
-        <w:ind w:hanging="0"/>
+        <w:numPr>
+          <w:ilvl w:val="0"/>
+          <w:numId w:val="3"/>
+        </w:numPr>
+        <w:tabs>
+          <w:tab w:val="clear" w:pos="720"/>
+          <w:tab w:val="left" w:pos="0" w:leader="none"/>
+        </w:tabs>
+        <w:bidi w:val="0"/>
+        <w:spacing w:lineRule="auto" w:line="276" w:before="0" w:after="200"/>
+        <w:ind w:left="450" w:right="0" w:hanging="0"/>
+        <w:contextualSpacing/>
+        <w:jc w:val="left"/>
+        <w:rPr>
+          <w:rFonts w:eastAsia="" w:eastAsiaTheme="minorEastAsia"/>
+          <w:b/>
+          <w:b/>
+          <w:bCs/>
+          <w:sz w:val="32"/>
+          <w:szCs w:val="32"/>
+        </w:rPr>
+      </w:pPr>
+      <w:r>
+        <w:rPr>
+          <w:rStyle w:val="SourceText"/>
+          <w:rFonts w:eastAsia="" w:ascii="ui-monospace;Cascadia Mono;Segoe UI Mono;Liberation Mono;Menlo;Monaco;Consolas;monospace" w:hAnsi="ui-monospace;Cascadia Mono;Segoe UI Mono;Liberation Mono;Menlo;Monaco;Consolas;monospace" w:eastAsiaTheme="minorEastAsia"/>
+          <w:b/>
+          <w:bCs/>
+          <w:i w:val="false"/>
+          <w:iCs w:val="false"/>
+          <w:caps w:val="false"/>
+          <w:smallCaps w:val="false"/>
+          <w:color w:val="242729"/>
+          <w:spacing w:val="0"/>
+          <w:kern w:val="0"/>
+          <w:sz w:val="32"/>
+          <w:szCs w:val="32"/>
+          <w:u w:val="none"/>
+          <w:lang w:val="en-US" w:eastAsia="en-US" w:bidi="ar-SA"/>
+        </w:rPr>
+        <w:t xml:space="preserve">Edit Alert Manager Config. </w:t>
+      </w:r>
+      <w:r>
+        <w:rPr>
+          <w:rStyle w:val="SourceText"/>
+          <w:rFonts w:eastAsia="" w:ascii="ui-monospace;Cascadia Mono;Segoe UI Mono;Liberation Mono;Menlo;Monaco;Consolas;monospace" w:hAnsi="ui-monospace;Cascadia Mono;Segoe UI Mono;Liberation Mono;Menlo;Monaco;Consolas;monospace" w:eastAsiaTheme="minorEastAsia"/>
+          <w:b/>
+          <w:bCs/>
+          <w:i w:val="false"/>
+          <w:iCs w:val="false"/>
+          <w:caps w:val="false"/>
+          <w:smallCaps w:val="false"/>
+          <w:color w:val="242729"/>
+          <w:spacing w:val="0"/>
+          <w:kern w:val="0"/>
+          <w:sz w:val="32"/>
+          <w:szCs w:val="32"/>
+          <w:u w:val="none"/>
+          <w:lang w:val="en-US" w:eastAsia="en-US" w:bidi="ar-SA"/>
+        </w:rPr>
+        <w:t>For Slack</w:t>
+      </w:r>
+    </w:p>
+    <w:p>
+      <w:pPr>
+        <w:pStyle w:val="ListParagraph"/>
+        <w:widowControl/>
+        <w:tabs>
+          <w:tab w:val="clear" w:pos="720"/>
+          <w:tab w:val="left" w:pos="0" w:leader="none"/>
+        </w:tabs>
+        <w:bidi w:val="0"/>
+        <w:spacing w:lineRule="auto" w:line="276" w:before="0" w:after="200"/>
+        <w:ind w:left="450" w:right="0" w:hanging="0"/>
+        <w:contextualSpacing/>
+        <w:jc w:val="left"/>
+        <w:rPr>
+          <w:rFonts w:eastAsia="" w:eastAsiaTheme="minorEastAsia"/>
+          <w:b/>
+          <w:b/>
+          <w:bCs/>
+          <w:sz w:val="32"/>
+          <w:szCs w:val="32"/>
+        </w:rPr>
+      </w:pPr>
+      <w:r>
+        <w:rPr/>
+      </w:r>
+    </w:p>
+    <w:p>
+      <w:pPr>
+        <w:pStyle w:val="ListParagraph"/>
+        <w:widowControl/>
+        <w:numPr>
+          <w:ilvl w:val="0"/>
+          <w:numId w:val="3"/>
+        </w:numPr>
+        <w:tabs>
+          <w:tab w:val="clear" w:pos="720"/>
+          <w:tab w:val="left" w:pos="0" w:leader="none"/>
+        </w:tabs>
+        <w:bidi w:val="0"/>
+        <w:spacing w:lineRule="auto" w:line="276" w:before="0" w:after="200"/>
+        <w:ind w:left="450" w:right="0" w:hanging="0"/>
+        <w:contextualSpacing/>
+        <w:jc w:val="left"/>
+        <w:rPr/>
+      </w:pPr>
+      <w:r>
+        <w:rPr>
+          <w:rStyle w:val="SourceText"/>
+          <w:rFonts w:eastAsia="" w:ascii="SFMono-Regular;Consolas;Liberation Mono;Menlo;monospace" w:hAnsi="SFMono-Regular;Consolas;Liberation Mono;Menlo;monospace" w:eastAsiaTheme="minorEastAsia"/>
+          <w:b w:val="false"/>
+          <w:bCs/>
+          <w:i w:val="false"/>
+          <w:iCs w:val="false"/>
+          <w:caps w:val="false"/>
+          <w:smallCaps w:val="false"/>
+          <w:color w:val="000000"/>
+          <w:spacing w:val="0"/>
+          <w:kern w:val="0"/>
+          <w:sz w:val="20"/>
+          <w:szCs w:val="20"/>
+          <w:u w:val="none"/>
+          <w:lang w:val="en-US" w:eastAsia="en-US" w:bidi="ar-SA"/>
+        </w:rPr>
+        <w:t>Edit Alert Manager for Slack</w:t>
+      </w:r>
+    </w:p>
+    <w:p>
+      <w:pPr>
+        <w:pStyle w:val="ListParagraph"/>
+        <w:widowControl/>
+        <w:numPr>
+          <w:ilvl w:val="0"/>
+          <w:numId w:val="3"/>
+        </w:numPr>
+        <w:tabs>
+          <w:tab w:val="clear" w:pos="720"/>
+          <w:tab w:val="left" w:pos="0" w:leader="none"/>
+        </w:tabs>
+        <w:bidi w:val="0"/>
+        <w:spacing w:lineRule="auto" w:line="276" w:before="0" w:after="200"/>
+        <w:ind w:left="450" w:right="0" w:hanging="0"/>
+        <w:contextualSpacing/>
+        <w:jc w:val="left"/>
+        <w:rPr/>
+      </w:pPr>
+      <w:r>
+        <w:rPr>
+          <w:rStyle w:val="SourceText"/>
+          <w:rFonts w:eastAsia="" w:ascii="SFMono-Regular;Consolas;Liberation Mono;Menlo;monospace" w:hAnsi="SFMono-Regular;Consolas;Liberation Mono;Menlo;monospace" w:eastAsiaTheme="minorEastAsia"/>
+          <w:b w:val="false"/>
+          <w:bCs/>
+          <w:i w:val="false"/>
+          <w:iCs w:val="false"/>
+          <w:caps w:val="false"/>
+          <w:smallCaps w:val="false"/>
+          <w:color w:val="000000"/>
+          <w:spacing w:val="0"/>
+          <w:kern w:val="0"/>
+          <w:sz w:val="20"/>
+          <w:szCs w:val="20"/>
+          <w:u w:val="none"/>
+          <w:lang w:val="en-US" w:eastAsia="en-US" w:bidi="ar-SA"/>
+        </w:rPr>
+        <w:t>Uncomment the below line in dockercompose.yaml</w:t>
+      </w:r>
+    </w:p>
+    <w:p>
+      <w:pPr>
+        <w:pStyle w:val="Normal"/>
+        <w:widowControl/>
+        <w:numPr>
+          <w:ilvl w:val="0"/>
+          <w:numId w:val="0"/>
+        </w:numPr>
+        <w:tabs>
+          <w:tab w:val="clear" w:pos="720"/>
+          <w:tab w:val="left" w:pos="0" w:leader="none"/>
+        </w:tabs>
+        <w:bidi w:val="0"/>
+        <w:spacing w:lineRule="auto" w:line="276" w:before="0" w:after="200"/>
+        <w:ind w:left="227" w:right="0" w:hanging="0"/>
+        <w:contextualSpacing/>
+        <w:jc w:val="left"/>
+        <w:rPr/>
+      </w:pPr>
+      <w:r>
+        <w:rPr>
+          <w:rStyle w:val="SourceText"/>
+          <w:rFonts w:eastAsia="" w:ascii="Droid Sans Mono;monospace;monospace;Droid Sans Fallback" w:hAnsi="Droid Sans Mono;monospace;monospace;Droid Sans Fallback" w:eastAsiaTheme="minorEastAsia"/>
+          <w:b w:val="false"/>
+          <w:bCs/>
+          <w:i w:val="false"/>
+          <w:iCs w:val="false"/>
+          <w:caps w:val="false"/>
+          <w:smallCaps w:val="false"/>
+          <w:color w:val="608B4E"/>
+          <w:spacing w:val="0"/>
+          <w:kern w:val="0"/>
+          <w:sz w:val="21"/>
+          <w:szCs w:val="20"/>
+          <w:highlight w:val="black"/>
+          <w:u w:val="none"/>
+          <w:lang w:val="en-US" w:eastAsia="en-US" w:bidi="ar-SA"/>
+        </w:rPr>
+        <w:t>###For Slack Aler Manager</w:t>
+      </w:r>
+    </w:p>
+    <w:p>
+      <w:pPr>
+        <w:pStyle w:val="Normal"/>
+        <w:spacing w:lineRule="atLeast" w:line="285" w:before="0" w:after="0"/>
+        <w:rPr>
+          <w:rFonts w:ascii="Droid Sans Mono;monospace;monospace;Droid Sans Fallback" w:hAnsi="Droid Sans Mono;monospace;monospace;Droid Sans Fallback"/>
+          <w:b w:val="false"/>
+          <w:color w:val="608B4E"/>
+          <w:sz w:val="21"/>
+          <w:highlight w:val="black"/>
+        </w:rPr>
+      </w:pPr>
+      <w:r>
+        <w:rPr>
+          <w:rFonts w:ascii="Droid Sans Mono;monospace;monospace;Droid Sans Fallback" w:hAnsi="Droid Sans Mono;monospace;monospace;Droid Sans Fallback"/>
+          <w:b w:val="false"/>
+          <w:color w:val="608B4E"/>
+          <w:sz w:val="21"/>
+          <w:highlight w:val="black"/>
+        </w:rPr>
+        <w:t>###- ./config/slack-alertmanager.yml:/alertmanager.yml</w:t>
+      </w:r>
+    </w:p>
+    <w:p>
+      <w:pPr>
+        <w:pStyle w:val="ListParagraph"/>
+        <w:widowControl/>
+        <w:numPr>
+          <w:ilvl w:val="0"/>
+          <w:numId w:val="3"/>
+        </w:numPr>
+        <w:tabs>
+          <w:tab w:val="clear" w:pos="720"/>
+          <w:tab w:val="left" w:pos="0" w:leader="none"/>
+        </w:tabs>
+        <w:bidi w:val="0"/>
+        <w:spacing w:lineRule="auto" w:line="276" w:before="0" w:after="200"/>
+        <w:ind w:left="450" w:right="0" w:hanging="0"/>
+        <w:contextualSpacing/>
+        <w:jc w:val="left"/>
+        <w:rPr/>
+      </w:pPr>
+      <w:r>
+        <w:rPr>
+          <w:rStyle w:val="SourceText"/>
+          <w:rFonts w:eastAsia="" w:ascii="SFMono-Regular;Consolas;Liberation Mono;Menlo;monospace" w:hAnsi="SFMono-Regular;Consolas;Liberation Mono;Menlo;monospace" w:eastAsiaTheme="minorEastAsia"/>
+          <w:b w:val="false"/>
+          <w:bCs/>
+          <w:i w:val="false"/>
+          <w:iCs w:val="false"/>
+          <w:caps w:val="false"/>
+          <w:smallCaps w:val="false"/>
+          <w:color w:val="000000"/>
+          <w:spacing w:val="0"/>
+          <w:kern w:val="0"/>
+          <w:sz w:val="20"/>
+          <w:szCs w:val="20"/>
+          <w:u w:val="none"/>
+          <w:lang w:val="en-US" w:eastAsia="en-US" w:bidi="ar-SA"/>
+        </w:rPr>
+        <w:t>Edit the below key value in slack-alertmanager.yml</w:t>
+      </w:r>
+    </w:p>
+    <w:p>
+      <w:pPr>
+        <w:pStyle w:val="Normal"/>
+        <w:widowControl/>
+        <w:tabs>
+          <w:tab w:val="clear" w:pos="720"/>
+          <w:tab w:val="left" w:pos="0" w:leader="none"/>
+        </w:tabs>
+        <w:bidi w:val="0"/>
+        <w:spacing w:lineRule="auto" w:line="276" w:before="0" w:after="200"/>
+        <w:ind w:left="450" w:right="0" w:hanging="0"/>
+        <w:contextualSpacing/>
+        <w:jc w:val="left"/>
+        <w:rPr/>
+      </w:pPr>
+      <w:r>
+        <w:rPr>
+          <w:rStyle w:val="SourceText"/>
+          <w:rFonts w:eastAsia="" w:ascii="Droid Sans Mono;monospace;monospace;Droid Sans Fallback" w:hAnsi="Droid Sans Mono;monospace;monospace;Droid Sans Fallback" w:eastAsiaTheme="minorEastAsia"/>
+          <w:b w:val="false"/>
+          <w:bCs/>
+          <w:i w:val="false"/>
+          <w:iCs w:val="false"/>
+          <w:caps w:val="false"/>
+          <w:smallCaps w:val="false"/>
+          <w:color w:val="D4D4D4"/>
+          <w:spacing w:val="0"/>
+          <w:kern w:val="0"/>
+          <w:sz w:val="21"/>
+          <w:szCs w:val="20"/>
+          <w:highlight w:val="black"/>
+          <w:u w:val="none"/>
+          <w:lang w:val="en-US" w:eastAsia="en-US" w:bidi="ar-SA"/>
+        </w:rPr>
+        <w:t xml:space="preserve">- </w:t>
+      </w:r>
+      <w:r>
+        <w:rPr>
+          <w:rStyle w:val="SourceText"/>
+          <w:rFonts w:eastAsia="" w:ascii="Droid Sans Mono;monospace;monospace;Droid Sans Fallback" w:hAnsi="Droid Sans Mono;monospace;monospace;Droid Sans Fallback" w:eastAsiaTheme="minorEastAsia"/>
+          <w:b w:val="false"/>
+          <w:bCs/>
+          <w:i w:val="false"/>
+          <w:iCs w:val="false"/>
+          <w:caps w:val="false"/>
+          <w:smallCaps w:val="false"/>
+          <w:color w:val="569CD6"/>
+          <w:spacing w:val="0"/>
+          <w:kern w:val="0"/>
+          <w:sz w:val="21"/>
+          <w:szCs w:val="20"/>
+          <w:highlight w:val="black"/>
+          <w:u w:val="none"/>
+          <w:lang w:val="en-US" w:eastAsia="en-US" w:bidi="ar-SA"/>
+        </w:rPr>
+        <w:t>api_url</w:t>
+      </w:r>
+      <w:r>
+        <w:rPr>
+          <w:rStyle w:val="SourceText"/>
+          <w:rFonts w:eastAsia="" w:ascii="Droid Sans Mono;monospace;monospace;Droid Sans Fallback" w:hAnsi="Droid Sans Mono;monospace;monospace;Droid Sans Fallback" w:eastAsiaTheme="minorEastAsia"/>
+          <w:b w:val="false"/>
+          <w:bCs/>
+          <w:i w:val="false"/>
+          <w:iCs w:val="false"/>
+          <w:caps w:val="false"/>
+          <w:smallCaps w:val="false"/>
+          <w:color w:val="D4D4D4"/>
+          <w:spacing w:val="0"/>
+          <w:kern w:val="0"/>
+          <w:sz w:val="21"/>
+          <w:szCs w:val="20"/>
+          <w:highlight w:val="black"/>
+          <w:u w:val="none"/>
+          <w:lang w:val="en-US" w:eastAsia="en-US" w:bidi="ar-SA"/>
+        </w:rPr>
+        <w:t xml:space="preserve">: </w:t>
+      </w:r>
+      <w:r>
+        <w:rPr>
+          <w:rStyle w:val="SourceText"/>
+          <w:rFonts w:eastAsia="" w:ascii="Droid Sans Mono;monospace;monospace;Droid Sans Fallback" w:hAnsi="Droid Sans Mono;monospace;monospace;Droid Sans Fallback" w:eastAsiaTheme="minorEastAsia"/>
+          <w:b w:val="false"/>
+          <w:bCs/>
+          <w:i w:val="false"/>
+          <w:iCs w:val="false"/>
+          <w:caps w:val="false"/>
+          <w:smallCaps w:val="false"/>
+          <w:color w:val="CE9178"/>
+          <w:spacing w:val="0"/>
+          <w:kern w:val="0"/>
+          <w:sz w:val="21"/>
+          <w:szCs w:val="20"/>
+          <w:highlight w:val="black"/>
+          <w:u w:val="none"/>
+          <w:lang w:val="en-US" w:eastAsia="en-US" w:bidi="ar-SA"/>
+        </w:rPr>
+        <w:t>"put your slack webhook api here"</w:t>
+      </w:r>
+    </w:p>
+    <w:p>
+      <w:pPr>
+        <w:pStyle w:val="Normal"/>
+        <w:widowControl/>
+        <w:suppressAutoHyphens w:val="true"/>
+        <w:bidi w:val="0"/>
+        <w:spacing w:lineRule="atLeast" w:line="285" w:before="0" w:after="0"/>
+        <w:ind w:left="0" w:right="0" w:firstLine="624"/>
+        <w:jc w:val="left"/>
+        <w:rPr>
+          <w:rFonts w:ascii="Droid Sans Mono;monospace;monospace;Droid Sans Fallback" w:hAnsi="Droid Sans Mono;monospace;monospace;Droid Sans Fallback"/>
+          <w:b w:val="false"/>
+          <w:color w:val="D4D4D4"/>
+          <w:sz w:val="21"/>
+          <w:highlight w:val="black"/>
+        </w:rPr>
+      </w:pPr>
+      <w:r>
+        <w:rPr>
+          <w:rFonts w:ascii="Droid Sans Mono;monospace;monospace;Droid Sans Fallback" w:hAnsi="Droid Sans Mono;monospace;monospace;Droid Sans Fallback"/>
+          <w:b w:val="false"/>
+          <w:color w:val="569CD6"/>
+          <w:sz w:val="21"/>
+          <w:highlight w:val="black"/>
+        </w:rPr>
+        <w:t>channel</w:t>
+      </w:r>
+      <w:r>
+        <w:rPr>
+          <w:rFonts w:ascii="Droid Sans Mono;monospace;monospace;Droid Sans Fallback" w:hAnsi="Droid Sans Mono;monospace;monospace;Droid Sans Fallback"/>
+          <w:b w:val="false"/>
+          <w:color w:val="D4D4D4"/>
+          <w:sz w:val="21"/>
+          <w:highlight w:val="black"/>
+        </w:rPr>
+        <w:t xml:space="preserve">: </w:t>
+      </w:r>
+      <w:r>
+        <w:rPr>
+          <w:rFonts w:ascii="Droid Sans Mono;monospace;monospace;Droid Sans Fallback" w:hAnsi="Droid Sans Mono;monospace;monospace;Droid Sans Fallback"/>
+          <w:b w:val="false"/>
+          <w:color w:val="CE9178"/>
+          <w:sz w:val="21"/>
+          <w:highlight w:val="black"/>
+        </w:rPr>
+        <w:t>'#slack channel name here'</w:t>
+      </w:r>
+    </w:p>
+    <w:p>
+      <w:pPr>
+        <w:pStyle w:val="ListParagraph"/>
+        <w:widowControl/>
+        <w:tabs>
+          <w:tab w:val="clear" w:pos="720"/>
+          <w:tab w:val="left" w:pos="0" w:leader="none"/>
+        </w:tabs>
+        <w:bidi w:val="0"/>
+        <w:spacing w:lineRule="auto" w:line="276" w:before="0" w:after="200"/>
+        <w:ind w:left="450" w:right="0" w:hanging="0"/>
         <w:contextualSpacing/>
         <w:jc w:val="left"/>
         <w:rPr>
@@ -1430,9 +1874,194 @@
           <w:b w:val="false"/>
           <w:b w:val="false"/>
           <w:bCs/>
-          <w:i/>
-          <w:i/>
-          <w:iCs/>
+          <w:i w:val="false"/>
+          <w:i w:val="false"/>
+          <w:iCs w:val="false"/>
+          <w:caps w:val="false"/>
+          <w:smallCaps w:val="false"/>
+          <w:color w:val="000000"/>
+          <w:spacing w:val="0"/>
+          <w:kern w:val="0"/>
+          <w:sz w:val="20"/>
+          <w:szCs w:val="20"/>
+          <w:u w:val="none"/>
+          <w:lang w:val="en-US" w:eastAsia="en-US" w:bidi="ar-SA"/>
+        </w:rPr>
+      </w:pPr>
+      <w:r>
+        <w:rPr/>
+      </w:r>
+    </w:p>
+    <w:p>
+      <w:pPr>
+        <w:pStyle w:val="ListParagraph"/>
+        <w:widowControl/>
+        <w:tabs>
+          <w:tab w:val="clear" w:pos="720"/>
+          <w:tab w:val="left" w:pos="0" w:leader="none"/>
+        </w:tabs>
+        <w:bidi w:val="0"/>
+        <w:spacing w:lineRule="auto" w:line="276" w:before="0" w:after="200"/>
+        <w:ind w:left="450" w:right="0" w:hanging="0"/>
+        <w:contextualSpacing/>
+        <w:jc w:val="left"/>
+        <w:rPr>
+          <w:rStyle w:val="SourceText"/>
+          <w:rFonts w:ascii="SFMono-Regular;Consolas;Liberation Mono;Menlo;monospace" w:hAnsi="SFMono-Regular;Consolas;Liberation Mono;Menlo;monospace" w:eastAsia="" w:eastAsiaTheme="minorEastAsia"/>
+          <w:b w:val="false"/>
+          <w:b w:val="false"/>
+          <w:bCs/>
+          <w:i w:val="false"/>
+          <w:i w:val="false"/>
+          <w:iCs w:val="false"/>
+          <w:caps w:val="false"/>
+          <w:smallCaps w:val="false"/>
+          <w:color w:val="000000"/>
+          <w:spacing w:val="0"/>
+          <w:kern w:val="0"/>
+          <w:sz w:val="20"/>
+          <w:szCs w:val="20"/>
+          <w:u w:val="none"/>
+          <w:lang w:val="en-US" w:eastAsia="en-US" w:bidi="ar-SA"/>
+        </w:rPr>
+      </w:pPr>
+      <w:r>
+        <w:rPr/>
+      </w:r>
+    </w:p>
+    <w:p>
+      <w:pPr>
+        <w:pStyle w:val="ListParagraph"/>
+        <w:widowControl/>
+        <w:tabs>
+          <w:tab w:val="clear" w:pos="720"/>
+          <w:tab w:val="left" w:pos="0" w:leader="none"/>
+        </w:tabs>
+        <w:bidi w:val="0"/>
+        <w:spacing w:lineRule="auto" w:line="276" w:before="0" w:after="200"/>
+        <w:ind w:left="450" w:right="0" w:hanging="0"/>
+        <w:contextualSpacing/>
+        <w:jc w:val="left"/>
+        <w:rPr>
+          <w:rStyle w:val="SourceText"/>
+          <w:rFonts w:ascii="SFMono-Regular;Consolas;Liberation Mono;Menlo;monospace" w:hAnsi="SFMono-Regular;Consolas;Liberation Mono;Menlo;monospace" w:eastAsia="" w:eastAsiaTheme="minorEastAsia"/>
+          <w:b w:val="false"/>
+          <w:b w:val="false"/>
+          <w:bCs/>
+          <w:i w:val="false"/>
+          <w:i w:val="false"/>
+          <w:iCs w:val="false"/>
+          <w:caps w:val="false"/>
+          <w:smallCaps w:val="false"/>
+          <w:color w:val="000000"/>
+          <w:spacing w:val="0"/>
+          <w:kern w:val="0"/>
+          <w:sz w:val="20"/>
+          <w:szCs w:val="20"/>
+          <w:u w:val="none"/>
+          <w:lang w:val="en-US" w:eastAsia="en-US" w:bidi="ar-SA"/>
+        </w:rPr>
+      </w:pPr>
+      <w:r>
+        <w:rPr/>
+      </w:r>
+    </w:p>
+    <w:p>
+      <w:pPr>
+        <w:pStyle w:val="ListParagraph"/>
+        <w:widowControl/>
+        <w:tabs>
+          <w:tab w:val="clear" w:pos="720"/>
+          <w:tab w:val="left" w:pos="0" w:leader="none"/>
+        </w:tabs>
+        <w:bidi w:val="0"/>
+        <w:spacing w:lineRule="auto" w:line="276" w:before="0" w:after="200"/>
+        <w:ind w:left="450" w:right="0" w:hanging="0"/>
+        <w:contextualSpacing/>
+        <w:jc w:val="left"/>
+        <w:rPr>
+          <w:rStyle w:val="SourceText"/>
+          <w:rFonts w:ascii="SFMono-Regular;Consolas;Liberation Mono;Menlo;monospace" w:hAnsi="SFMono-Regular;Consolas;Liberation Mono;Menlo;monospace" w:eastAsia="" w:eastAsiaTheme="minorEastAsia"/>
+          <w:b w:val="false"/>
+          <w:b w:val="false"/>
+          <w:bCs/>
+          <w:i w:val="false"/>
+          <w:i w:val="false"/>
+          <w:iCs w:val="false"/>
+          <w:caps w:val="false"/>
+          <w:smallCaps w:val="false"/>
+          <w:color w:val="000000"/>
+          <w:spacing w:val="0"/>
+          <w:kern w:val="0"/>
+          <w:sz w:val="20"/>
+          <w:szCs w:val="20"/>
+          <w:u w:val="none"/>
+          <w:lang w:val="en-US" w:eastAsia="en-US" w:bidi="ar-SA"/>
+        </w:rPr>
+      </w:pPr>
+      <w:r>
+        <w:rPr/>
+      </w:r>
+    </w:p>
+    <w:p>
+      <w:pPr>
+        <w:pStyle w:val="ListParagraph"/>
+        <w:widowControl/>
+        <w:tabs>
+          <w:tab w:val="clear" w:pos="720"/>
+          <w:tab w:val="left" w:pos="0" w:leader="none"/>
+        </w:tabs>
+        <w:bidi w:val="0"/>
+        <w:spacing w:lineRule="auto" w:line="276" w:before="0" w:after="200"/>
+        <w:ind w:left="450" w:right="0" w:hanging="0"/>
+        <w:contextualSpacing/>
+        <w:jc w:val="left"/>
+        <w:rPr>
+          <w:rStyle w:val="SourceText"/>
+          <w:rFonts w:ascii="SFMono-Regular;Consolas;Liberation Mono;Menlo;monospace" w:hAnsi="SFMono-Regular;Consolas;Liberation Mono;Menlo;monospace" w:eastAsia="" w:eastAsiaTheme="minorEastAsia"/>
+          <w:b w:val="false"/>
+          <w:b w:val="false"/>
+          <w:bCs/>
+          <w:i w:val="false"/>
+          <w:i w:val="false"/>
+          <w:iCs w:val="false"/>
+          <w:caps w:val="false"/>
+          <w:smallCaps w:val="false"/>
+          <w:color w:val="000000"/>
+          <w:spacing w:val="0"/>
+          <w:kern w:val="0"/>
+          <w:sz w:val="20"/>
+          <w:szCs w:val="20"/>
+          <w:u w:val="none"/>
+          <w:lang w:val="en-US" w:eastAsia="en-US" w:bidi="ar-SA"/>
+        </w:rPr>
+      </w:pPr>
+      <w:r>
+        <w:rPr/>
+      </w:r>
+    </w:p>
+    <w:p>
+      <w:pPr>
+        <w:pStyle w:val="ListParagraph"/>
+        <w:widowControl/>
+        <w:tabs>
+          <w:tab w:val="clear" w:pos="720"/>
+          <w:tab w:val="left" w:pos="0" w:leader="none"/>
+        </w:tabs>
+        <w:bidi w:val="0"/>
+        <w:spacing w:lineRule="auto" w:line="276" w:before="0" w:after="200"/>
+        <w:ind w:left="450" w:right="0" w:hanging="0"/>
+        <w:contextualSpacing/>
+        <w:jc w:val="left"/>
+        <w:rPr>
+          <w:rStyle w:val="SourceText"/>
+          <w:rFonts w:ascii="SFMono-Regular;Consolas;Liberation Mono;Menlo;monospace" w:hAnsi="SFMono-Regular;Consolas;Liberation Mono;Menlo;monospace" w:eastAsia="" w:eastAsiaTheme="minorEastAsia"/>
+          <w:b w:val="false"/>
+          <w:b w:val="false"/>
+          <w:bCs/>
+          <w:i w:val="false"/>
+          <w:i w:val="false"/>
+          <w:iCs w:val="false"/>
           <w:caps w:val="false"/>
           <w:smallCaps w:val="false"/>
           <w:color w:val="000000"/>
@@ -1491,7 +2120,7 @@
         <w:widowControl/>
         <w:numPr>
           <w:ilvl w:val="0"/>
-          <w:numId w:val="4"/>
+          <w:numId w:val="3"/>
         </w:numPr>
         <w:suppressAutoHyphens w:val="true"/>
         <w:bidi w:val="0"/>
@@ -1593,7 +2222,7 @@
           <w:lang w:val="en-US" w:eastAsia="en-US" w:bidi="ar-SA"/>
         </w:rPr>
         <w:tab/>
-        <w:t>Docker-compose up</w:t>
+        <w:t>docker-compose up</w:t>
       </w:r>
     </w:p>
     <w:p>
@@ -1602,7 +2231,7 @@
         <w:widowControl/>
         <w:numPr>
           <w:ilvl w:val="0"/>
-          <w:numId w:val="4"/>
+          <w:numId w:val="3"/>
         </w:numPr>
         <w:suppressAutoHyphens w:val="true"/>
         <w:bidi w:val="0"/>
@@ -1706,7 +2335,7 @@
         <w:widowControl/>
         <w:numPr>
           <w:ilvl w:val="0"/>
-          <w:numId w:val="4"/>
+          <w:numId w:val="3"/>
         </w:numPr>
         <w:suppressAutoHyphens w:val="true"/>
         <w:bidi w:val="0"/>
@@ -1743,7 +2372,7 @@
         <w:widowControl/>
         <w:numPr>
           <w:ilvl w:val="0"/>
-          <w:numId w:val="4"/>
+          <w:numId w:val="3"/>
         </w:numPr>
         <w:suppressAutoHyphens w:val="true"/>
         <w:bidi w:val="0"/>
@@ -1780,7 +2409,7 @@
         <w:widowControl/>
         <w:numPr>
           <w:ilvl w:val="0"/>
-          <w:numId w:val="4"/>
+          <w:numId w:val="3"/>
         </w:numPr>
         <w:suppressAutoHyphens w:val="true"/>
         <w:bidi w:val="0"/>
@@ -1809,40 +2438,6 @@
           <w:lang w:val="en-US" w:eastAsia="en-US" w:bidi="ar-SA"/>
         </w:rPr>
         <w:t>Kafka on &lt;Node_IP&gt;:9092</w:t>
-      </w:r>
-    </w:p>
-    <w:p>
-      <w:pPr>
-        <w:pStyle w:val="ListParagraph"/>
-        <w:widowControl/>
-        <w:suppressAutoHyphens w:val="true"/>
-        <w:bidi w:val="0"/>
-        <w:spacing w:lineRule="auto" w:line="276" w:before="0" w:after="200"/>
-        <w:ind w:left="0" w:right="0" w:hanging="0"/>
-        <w:contextualSpacing/>
-        <w:jc w:val="left"/>
-        <w:rPr>
-          <w:rStyle w:val="SourceText"/>
-          <w:rFonts w:ascii="SFMono-Regular;Consolas;Liberation Mono;Menlo;monospace" w:hAnsi="SFMono-Regular;Consolas;Liberation Mono;Menlo;monospace" w:eastAsia="" w:eastAsiaTheme="minorEastAsia"/>
-          <w:b w:val="false"/>
-          <w:b w:val="false"/>
-          <w:bCs/>
-          <w:i w:val="false"/>
-          <w:i w:val="false"/>
-          <w:iCs w:val="false"/>
-          <w:caps w:val="false"/>
-          <w:smallCaps w:val="false"/>
-          <w:color w:val="000000"/>
-          <w:spacing w:val="0"/>
-          <w:kern w:val="0"/>
-          <w:sz w:val="20"/>
-          <w:szCs w:val="20"/>
-          <w:u w:val="none"/>
-          <w:lang w:val="en-US" w:eastAsia="en-US" w:bidi="ar-SA"/>
-        </w:rPr>
-      </w:pPr>
-      <w:r>
-        <w:rPr/>
       </w:r>
     </w:p>
     <w:p>
@@ -1886,61 +2481,26 @@
           <w:u w:val="none"/>
           <w:lang w:val="en-US" w:eastAsia="en-US" w:bidi="ar-SA"/>
         </w:rPr>
-        <w:t xml:space="preserve">5. </w:t>
-      </w:r>
-      <w:r>
-        <w:rPr>
-          <w:rStyle w:val="SourceText"/>
-          <w:rFonts w:eastAsia="" w:ascii="ui-monospace;Cascadia Mono;Segoe UI Mono;Liberation Mono;Menlo;Monaco;Consolas;monospace" w:hAnsi="ui-monospace;Cascadia Mono;Segoe UI Mono;Liberation Mono;Menlo;Monaco;Consolas;monospace" w:eastAsiaTheme="minorEastAsia"/>
-          <w:b/>
-          <w:bCs/>
-          <w:i w:val="false"/>
-          <w:iCs w:val="false"/>
-          <w:caps w:val="false"/>
-          <w:smallCaps w:val="false"/>
-          <w:color w:val="242729"/>
-          <w:spacing w:val="0"/>
-          <w:kern w:val="0"/>
-          <w:sz w:val="32"/>
-          <w:szCs w:val="32"/>
-          <w:u w:val="none"/>
-          <w:lang w:val="en-US" w:eastAsia="en-US" w:bidi="ar-SA"/>
-        </w:rPr>
-        <w:t>Configure Grafana for Virtualization.</w:t>
-      </w:r>
-    </w:p>
-    <w:p>
-      <w:pPr>
-        <w:pStyle w:val="ListParagraph"/>
-        <w:widowControl/>
+        <w:t>5. Configure Grafana for Virtualization.</w:t>
+      </w:r>
+    </w:p>
+    <w:p>
+      <w:pPr>
+        <w:pStyle w:val="ListParagraph"/>
+        <w:widowControl/>
+        <w:numPr>
+          <w:ilvl w:val="0"/>
+          <w:numId w:val="0"/>
+        </w:numPr>
         <w:suppressAutoHyphens w:val="true"/>
         <w:bidi w:val="0"/>
         <w:spacing w:lineRule="auto" w:line="276" w:before="0" w:after="200"/>
-        <w:ind w:left="0" w:right="0" w:hanging="0"/>
-        <w:contextualSpacing/>
-        <w:jc w:val="left"/>
-        <w:rPr>
-          <w:rStyle w:val="SourceText"/>
-          <w:rFonts w:ascii="SFMono-Regular;Consolas;Liberation Mono;Menlo;monospace" w:hAnsi="SFMono-Regular;Consolas;Liberation Mono;Menlo;monospace" w:eastAsia="" w:eastAsiaTheme="minorEastAsia"/>
-          <w:b w:val="false"/>
-          <w:b w:val="false"/>
-          <w:bCs/>
-          <w:i w:val="false"/>
-          <w:i w:val="false"/>
-          <w:iCs w:val="false"/>
-          <w:caps w:val="false"/>
-          <w:smallCaps w:val="false"/>
-          <w:color w:val="000000"/>
-          <w:spacing w:val="0"/>
-          <w:kern w:val="0"/>
-          <w:sz w:val="20"/>
-          <w:szCs w:val="20"/>
-          <w:u w:val="none"/>
-          <w:lang w:val="en-US" w:eastAsia="en-US" w:bidi="ar-SA"/>
-        </w:rPr>
-      </w:pPr>
-      <w:r>
+        <w:ind w:left="227" w:right="0" w:hanging="0"/>
+        <w:contextualSpacing/>
+        <w:jc w:val="left"/>
         <w:rPr/>
+      </w:pPr>
+      <w:r>
         <w:drawing>
           <wp:anchor behindDoc="0" distT="0" distB="0" distL="0" distR="0" simplePos="0" locked="0" layoutInCell="1" allowOverlap="1" relativeHeight="6">
             <wp:simplePos x="0" y="0"/>
@@ -1987,51 +2547,54 @@
           </wp:anchor>
         </w:drawing>
       </w:r>
-    </w:p>
-    <w:p>
-      <w:pPr>
-        <w:pStyle w:val="ListParagraph"/>
-        <w:widowControl/>
-        <w:numPr>
-          <w:ilvl w:val="0"/>
-          <w:numId w:val="0"/>
-        </w:numPr>
+      <w:r>
+        <w:rPr>
+          <w:rStyle w:val="SourceText"/>
+          <w:rFonts w:eastAsia="" w:ascii="SFMono-Regular;Consolas;Liberation Mono;Menlo;monospace" w:hAnsi="SFMono-Regular;Consolas;Liberation Mono;Menlo;monospace" w:eastAsiaTheme="minorEastAsia"/>
+          <w:b w:val="false"/>
+          <w:bCs/>
+          <w:i w:val="false"/>
+          <w:iCs w:val="false"/>
+          <w:caps w:val="false"/>
+          <w:smallCaps w:val="false"/>
+          <w:color w:val="000000"/>
+          <w:spacing w:val="0"/>
+          <w:kern w:val="0"/>
+          <w:sz w:val="20"/>
+          <w:szCs w:val="20"/>
+          <w:u w:val="none"/>
+          <w:lang w:val="en-US" w:eastAsia="en-US" w:bidi="ar-SA"/>
+        </w:rPr>
+        <w:t>L</w:t>
+      </w:r>
+      <w:r>
+        <w:rPr>
+          <w:rStyle w:val="SourceText"/>
+          <w:rFonts w:eastAsia="" w:ascii="SFMono-Regular;Consolas;Liberation Mono;Menlo;monospace" w:hAnsi="SFMono-Regular;Consolas;Liberation Mono;Menlo;monospace" w:eastAsiaTheme="minorEastAsia"/>
+          <w:b w:val="false"/>
+          <w:bCs/>
+          <w:i w:val="false"/>
+          <w:iCs w:val="false"/>
+          <w:caps w:val="false"/>
+          <w:smallCaps w:val="false"/>
+          <w:color w:val="000000"/>
+          <w:spacing w:val="0"/>
+          <w:kern w:val="0"/>
+          <w:sz w:val="20"/>
+          <w:szCs w:val="20"/>
+          <w:u w:val="none"/>
+          <w:lang w:val="en-US" w:eastAsia="en-US" w:bidi="ar-SA"/>
+        </w:rPr>
+        <w:t>ogin into Grafana using admin as username and password. Once logged into Grafana, configure prometheus</w:t>
+      </w:r>
+    </w:p>
+    <w:p>
+      <w:pPr>
+        <w:pStyle w:val="ListParagraph"/>
+        <w:widowControl/>
         <w:suppressAutoHyphens w:val="true"/>
         <w:bidi w:val="0"/>
         <w:spacing w:lineRule="auto" w:line="276" w:before="0" w:after="200"/>
-        <w:ind w:left="227" w:right="0" w:hanging="0"/>
-        <w:contextualSpacing/>
-        <w:jc w:val="left"/>
-        <w:rPr/>
-      </w:pPr>
-      <w:r>
-        <w:rPr>
-          <w:rStyle w:val="SourceText"/>
-          <w:rFonts w:eastAsia="" w:ascii="SFMono-Regular;Consolas;Liberation Mono;Menlo;monospace" w:hAnsi="SFMono-Regular;Consolas;Liberation Mono;Menlo;monospace" w:eastAsiaTheme="minorEastAsia"/>
-          <w:b w:val="false"/>
-          <w:bCs/>
-          <w:i w:val="false"/>
-          <w:iCs w:val="false"/>
-          <w:caps w:val="false"/>
-          <w:smallCaps w:val="false"/>
-          <w:color w:val="000000"/>
-          <w:spacing w:val="0"/>
-          <w:kern w:val="0"/>
-          <w:sz w:val="20"/>
-          <w:szCs w:val="20"/>
-          <w:u w:val="none"/>
-          <w:lang w:val="en-US" w:eastAsia="en-US" w:bidi="ar-SA"/>
-        </w:rPr>
-        <w:t>Login into Grafana using admin as username and password. Once logged into Grafana, configure prometheus</w:t>
-      </w:r>
-    </w:p>
-    <w:p>
-      <w:pPr>
-        <w:pStyle w:val="ListParagraph"/>
-        <w:widowControl/>
-        <w:suppressAutoHyphens w:val="true"/>
-        <w:bidi w:val="0"/>
-        <w:spacing w:lineRule="auto" w:line="276" w:before="0" w:after="200"/>
         <w:ind w:left="0" w:right="0" w:hanging="0"/>
         <w:contextualSpacing/>
         <w:jc w:val="left"/>
@@ -2056,7 +2619,22 @@
         </w:rPr>
       </w:pPr>
       <w:r>
-        <w:rPr/>
+        <w:rPr>
+          <w:rFonts w:eastAsia="" w:eastAsiaTheme="minorEastAsia" w:ascii="SFMono-Regular;Consolas;Liberation Mono;Menlo;monospace" w:hAnsi="SFMono-Regular;Consolas;Liberation Mono;Menlo;monospace"/>
+          <w:b w:val="false"/>
+          <w:bCs/>
+          <w:i w:val="false"/>
+          <w:iCs w:val="false"/>
+          <w:caps w:val="false"/>
+          <w:smallCaps w:val="false"/>
+          <w:color w:val="000000"/>
+          <w:spacing w:val="0"/>
+          <w:kern w:val="0"/>
+          <w:sz w:val="20"/>
+          <w:szCs w:val="20"/>
+          <w:u w:val="none"/>
+          <w:lang w:val="en-US" w:eastAsia="en-US" w:bidi="ar-SA"/>
+        </w:rPr>
         <w:drawing>
           <wp:anchor behindDoc="0" distT="0" distB="0" distL="0" distR="0" simplePos="0" locked="0" layoutInCell="1" allowOverlap="1" relativeHeight="7">
             <wp:simplePos x="0" y="0"/>
@@ -2066,7 +2644,7 @@
             <wp:positionV relativeFrom="paragraph">
               <wp:posOffset>-5715</wp:posOffset>
             </wp:positionV>
-            <wp:extent cx="5943600" cy="3796665"/>
+            <wp:extent cx="4115435" cy="2628900"/>
             <wp:effectExtent l="0" t="0" r="0" b="0"/>
             <wp:wrapSquare wrapText="largest"/>
             <wp:docPr id="6" name="Image6" descr=""/>
@@ -2091,7 +2669,7 @@
                   <pic:spPr bwMode="auto">
                     <a:xfrm>
                       <a:off x="0" y="0"/>
-                      <a:ext cx="5943600" cy="3796665"/>
+                      <a:ext cx="4115435" cy="2628900"/>
                     </a:xfrm>
                     <a:prstGeom prst="rect">
                       <a:avLst/>
@@ -2135,7 +2713,22 @@
         </w:rPr>
       </w:pPr>
       <w:r>
-        <w:rPr/>
+        <w:rPr>
+          <w:rFonts w:eastAsia="" w:eastAsiaTheme="minorEastAsia" w:ascii="SFMono-Regular;Consolas;Liberation Mono;Menlo;monospace" w:hAnsi="SFMono-Regular;Consolas;Liberation Mono;Menlo;monospace"/>
+          <w:b w:val="false"/>
+          <w:bCs/>
+          <w:i w:val="false"/>
+          <w:iCs w:val="false"/>
+          <w:caps w:val="false"/>
+          <w:smallCaps w:val="false"/>
+          <w:color w:val="000000"/>
+          <w:spacing w:val="0"/>
+          <w:kern w:val="0"/>
+          <w:sz w:val="20"/>
+          <w:szCs w:val="20"/>
+          <w:u w:val="none"/>
+          <w:lang w:val="en-US" w:eastAsia="en-US" w:bidi="ar-SA"/>
+        </w:rPr>
       </w:r>
     </w:p>
     <w:p>
@@ -2169,7 +2762,22 @@
         </w:rPr>
       </w:pPr>
       <w:r>
-        <w:rPr/>
+        <w:rPr>
+          <w:rFonts w:eastAsia="" w:eastAsiaTheme="minorEastAsia" w:ascii="SFMono-Regular;Consolas;Liberation Mono;Menlo;monospace" w:hAnsi="SFMono-Regular;Consolas;Liberation Mono;Menlo;monospace"/>
+          <w:b w:val="false"/>
+          <w:bCs/>
+          <w:i w:val="false"/>
+          <w:iCs w:val="false"/>
+          <w:caps w:val="false"/>
+          <w:smallCaps w:val="false"/>
+          <w:color w:val="000000"/>
+          <w:spacing w:val="0"/>
+          <w:kern w:val="0"/>
+          <w:sz w:val="20"/>
+          <w:szCs w:val="20"/>
+          <w:u w:val="none"/>
+          <w:lang w:val="en-US" w:eastAsia="en-US" w:bidi="ar-SA"/>
+        </w:rPr>
       </w:r>
     </w:p>
     <w:p>
@@ -2203,7 +2811,22 @@
         </w:rPr>
       </w:pPr>
       <w:r>
-        <w:rPr/>
+        <w:rPr>
+          <w:rFonts w:eastAsia="" w:eastAsiaTheme="minorEastAsia" w:ascii="SFMono-Regular;Consolas;Liberation Mono;Menlo;monospace" w:hAnsi="SFMono-Regular;Consolas;Liberation Mono;Menlo;monospace"/>
+          <w:b w:val="false"/>
+          <w:bCs/>
+          <w:i w:val="false"/>
+          <w:iCs w:val="false"/>
+          <w:caps w:val="false"/>
+          <w:smallCaps w:val="false"/>
+          <w:color w:val="000000"/>
+          <w:spacing w:val="0"/>
+          <w:kern w:val="0"/>
+          <w:sz w:val="20"/>
+          <w:szCs w:val="20"/>
+          <w:u w:val="none"/>
+          <w:lang w:val="en-US" w:eastAsia="en-US" w:bidi="ar-SA"/>
+        </w:rPr>
       </w:r>
     </w:p>
     <w:p>
@@ -2237,7 +2860,22 @@
         </w:rPr>
       </w:pPr>
       <w:r>
-        <w:rPr/>
+        <w:rPr>
+          <w:rFonts w:eastAsia="" w:eastAsiaTheme="minorEastAsia" w:ascii="SFMono-Regular;Consolas;Liberation Mono;Menlo;monospace" w:hAnsi="SFMono-Regular;Consolas;Liberation Mono;Menlo;monospace"/>
+          <w:b w:val="false"/>
+          <w:bCs/>
+          <w:i w:val="false"/>
+          <w:iCs w:val="false"/>
+          <w:caps w:val="false"/>
+          <w:smallCaps w:val="false"/>
+          <w:color w:val="000000"/>
+          <w:spacing w:val="0"/>
+          <w:kern w:val="0"/>
+          <w:sz w:val="20"/>
+          <w:szCs w:val="20"/>
+          <w:u w:val="none"/>
+          <w:lang w:val="en-US" w:eastAsia="en-US" w:bidi="ar-SA"/>
+        </w:rPr>
       </w:r>
     </w:p>
     <w:p>
@@ -2271,7 +2909,22 @@
         </w:rPr>
       </w:pPr>
       <w:r>
-        <w:rPr/>
+        <w:rPr>
+          <w:rFonts w:eastAsia="" w:eastAsiaTheme="minorEastAsia" w:ascii="SFMono-Regular;Consolas;Liberation Mono;Menlo;monospace" w:hAnsi="SFMono-Regular;Consolas;Liberation Mono;Menlo;monospace"/>
+          <w:b w:val="false"/>
+          <w:bCs/>
+          <w:i w:val="false"/>
+          <w:iCs w:val="false"/>
+          <w:caps w:val="false"/>
+          <w:smallCaps w:val="false"/>
+          <w:color w:val="000000"/>
+          <w:spacing w:val="0"/>
+          <w:kern w:val="0"/>
+          <w:sz w:val="20"/>
+          <w:szCs w:val="20"/>
+          <w:u w:val="none"/>
+          <w:lang w:val="en-US" w:eastAsia="en-US" w:bidi="ar-SA"/>
+        </w:rPr>
       </w:r>
     </w:p>
     <w:p>
@@ -2305,7 +2958,22 @@
         </w:rPr>
       </w:pPr>
       <w:r>
-        <w:rPr/>
+        <w:rPr>
+          <w:rFonts w:eastAsia="" w:eastAsiaTheme="minorEastAsia" w:ascii="SFMono-Regular;Consolas;Liberation Mono;Menlo;monospace" w:hAnsi="SFMono-Regular;Consolas;Liberation Mono;Menlo;monospace"/>
+          <w:b w:val="false"/>
+          <w:bCs/>
+          <w:i w:val="false"/>
+          <w:iCs w:val="false"/>
+          <w:caps w:val="false"/>
+          <w:smallCaps w:val="false"/>
+          <w:color w:val="000000"/>
+          <w:spacing w:val="0"/>
+          <w:kern w:val="0"/>
+          <w:sz w:val="20"/>
+          <w:szCs w:val="20"/>
+          <w:u w:val="none"/>
+          <w:lang w:val="en-US" w:eastAsia="en-US" w:bidi="ar-SA"/>
+        </w:rPr>
       </w:r>
     </w:p>
     <w:p>
@@ -2339,7 +3007,22 @@
         </w:rPr>
       </w:pPr>
       <w:r>
-        <w:rPr/>
+        <w:rPr>
+          <w:rFonts w:eastAsia="" w:eastAsiaTheme="minorEastAsia" w:ascii="SFMono-Regular;Consolas;Liberation Mono;Menlo;monospace" w:hAnsi="SFMono-Regular;Consolas;Liberation Mono;Menlo;monospace"/>
+          <w:b w:val="false"/>
+          <w:bCs/>
+          <w:i w:val="false"/>
+          <w:iCs w:val="false"/>
+          <w:caps w:val="false"/>
+          <w:smallCaps w:val="false"/>
+          <w:color w:val="000000"/>
+          <w:spacing w:val="0"/>
+          <w:kern w:val="0"/>
+          <w:sz w:val="20"/>
+          <w:szCs w:val="20"/>
+          <w:u w:val="none"/>
+          <w:lang w:val="en-US" w:eastAsia="en-US" w:bidi="ar-SA"/>
+        </w:rPr>
       </w:r>
     </w:p>
     <w:p>
@@ -2373,7 +3056,22 @@
         </w:rPr>
       </w:pPr>
       <w:r>
-        <w:rPr/>
+        <w:rPr>
+          <w:rFonts w:eastAsia="" w:eastAsiaTheme="minorEastAsia" w:ascii="SFMono-Regular;Consolas;Liberation Mono;Menlo;monospace" w:hAnsi="SFMono-Regular;Consolas;Liberation Mono;Menlo;monospace"/>
+          <w:b w:val="false"/>
+          <w:bCs/>
+          <w:i w:val="false"/>
+          <w:iCs w:val="false"/>
+          <w:caps w:val="false"/>
+          <w:smallCaps w:val="false"/>
+          <w:color w:val="000000"/>
+          <w:spacing w:val="0"/>
+          <w:kern w:val="0"/>
+          <w:sz w:val="20"/>
+          <w:szCs w:val="20"/>
+          <w:u w:val="none"/>
+          <w:lang w:val="en-US" w:eastAsia="en-US" w:bidi="ar-SA"/>
+        </w:rPr>
         <w:drawing>
           <wp:anchor behindDoc="0" distT="0" distB="0" distL="0" distR="0" simplePos="0" locked="0" layoutInCell="1" allowOverlap="1" relativeHeight="8">
             <wp:simplePos x="0" y="0"/>
@@ -2452,7 +3150,22 @@
         </w:rPr>
       </w:pPr>
       <w:r>
-        <w:rPr/>
+        <w:rPr>
+          <w:rFonts w:eastAsia="" w:eastAsiaTheme="minorEastAsia" w:ascii="SFMono-Regular;Consolas;Liberation Mono;Menlo;monospace" w:hAnsi="SFMono-Regular;Consolas;Liberation Mono;Menlo;monospace"/>
+          <w:b w:val="false"/>
+          <w:bCs/>
+          <w:i w:val="false"/>
+          <w:iCs w:val="false"/>
+          <w:caps w:val="false"/>
+          <w:smallCaps w:val="false"/>
+          <w:color w:val="000000"/>
+          <w:spacing w:val="0"/>
+          <w:kern w:val="0"/>
+          <w:sz w:val="20"/>
+          <w:szCs w:val="20"/>
+          <w:u w:val="none"/>
+          <w:lang w:val="en-US" w:eastAsia="en-US" w:bidi="ar-SA"/>
+        </w:rPr>
         <w:drawing>
           <wp:anchor behindDoc="0" distT="0" distB="0" distL="0" distR="0" simplePos="0" locked="0" layoutInCell="1" allowOverlap="1" relativeHeight="9">
             <wp:simplePos x="0" y="0"/>
@@ -2609,7 +3322,22 @@
         </w:rPr>
       </w:pPr>
       <w:r>
-        <w:rPr/>
+        <w:rPr>
+          <w:rFonts w:eastAsia="" w:eastAsiaTheme="minorEastAsia" w:ascii="SFMono-Regular;Consolas;Liberation Mono;Menlo;monospace" w:hAnsi="SFMono-Regular;Consolas;Liberation Mono;Menlo;monospace"/>
+          <w:b w:val="false"/>
+          <w:bCs/>
+          <w:i w:val="false"/>
+          <w:iCs w:val="false"/>
+          <w:caps w:val="false"/>
+          <w:smallCaps w:val="false"/>
+          <w:color w:val="000000"/>
+          <w:spacing w:val="0"/>
+          <w:kern w:val="0"/>
+          <w:sz w:val="20"/>
+          <w:szCs w:val="20"/>
+          <w:u w:val="none"/>
+          <w:lang w:val="en-US" w:eastAsia="en-US" w:bidi="ar-SA"/>
+        </w:rPr>
       </w:r>
     </w:p>
     <w:p>
@@ -2690,7 +3418,27 @@
           <w:u w:val="none"/>
           <w:lang w:val="en-US" w:eastAsia="en-US" w:bidi="ar-SA"/>
         </w:rPr>
-        <w:t>Import Custom Grafana Dashboard file “</w:t>
+        <w:t>I</w:t>
+      </w:r>
+      <w:r>
+        <w:rPr>
+          <w:rStyle w:val="SourceText"/>
+          <w:rFonts w:eastAsia="" w:ascii="SFMono-Regular;Consolas;Liberation Mono;Menlo;monospace" w:hAnsi="SFMono-Regular;Consolas;Liberation Mono;Menlo;monospace" w:eastAsiaTheme="minorEastAsia"/>
+          <w:b w:val="false"/>
+          <w:bCs/>
+          <w:i w:val="false"/>
+          <w:iCs w:val="false"/>
+          <w:caps w:val="false"/>
+          <w:smallCaps w:val="false"/>
+          <w:color w:val="000000"/>
+          <w:spacing w:val="0"/>
+          <w:kern w:val="0"/>
+          <w:sz w:val="20"/>
+          <w:szCs w:val="20"/>
+          <w:u w:val="none"/>
+          <w:lang w:val="en-US" w:eastAsia="en-US" w:bidi="ar-SA"/>
+        </w:rPr>
+        <w:t>mport Custom Grafana Dashboard file “</w:t>
       </w:r>
       <w:r>
         <w:rPr>
@@ -2764,7 +3512,22 @@
         </w:rPr>
       </w:pPr>
       <w:r>
-        <w:rPr/>
+        <w:rPr>
+          <w:rFonts w:eastAsia="" w:eastAsiaTheme="minorEastAsia" w:ascii="SFMono-Regular;Consolas;Liberation Mono;Menlo;monospace" w:hAnsi="SFMono-Regular;Consolas;Liberation Mono;Menlo;monospace"/>
+          <w:b w:val="false"/>
+          <w:bCs/>
+          <w:i w:val="false"/>
+          <w:iCs w:val="false"/>
+          <w:caps w:val="false"/>
+          <w:smallCaps w:val="false"/>
+          <w:color w:val="000000"/>
+          <w:spacing w:val="0"/>
+          <w:kern w:val="0"/>
+          <w:sz w:val="20"/>
+          <w:szCs w:val="20"/>
+          <w:u w:val="none"/>
+          <w:lang w:val="en-US" w:eastAsia="en-US" w:bidi="ar-SA"/>
+        </w:rPr>
         <w:drawing>
           <wp:anchor behindDoc="0" distT="0" distB="0" distL="0" distR="0" simplePos="0" locked="0" layoutInCell="1" allowOverlap="1" relativeHeight="11">
             <wp:simplePos x="0" y="0"/>
@@ -2843,7 +3606,22 @@
         </w:rPr>
       </w:pPr>
       <w:r>
-        <w:rPr/>
+        <w:rPr>
+          <w:rFonts w:eastAsia="" w:eastAsiaTheme="minorEastAsia" w:ascii="SFMono-Regular;Consolas;Liberation Mono;Menlo;monospace" w:hAnsi="SFMono-Regular;Consolas;Liberation Mono;Menlo;monospace"/>
+          <w:b w:val="false"/>
+          <w:bCs/>
+          <w:i w:val="false"/>
+          <w:iCs w:val="false"/>
+          <w:caps w:val="false"/>
+          <w:smallCaps w:val="false"/>
+          <w:color w:val="000000"/>
+          <w:spacing w:val="0"/>
+          <w:kern w:val="0"/>
+          <w:sz w:val="20"/>
+          <w:szCs w:val="20"/>
+          <w:u w:val="none"/>
+          <w:lang w:val="en-US" w:eastAsia="en-US" w:bidi="ar-SA"/>
+        </w:rPr>
       </w:r>
     </w:p>
     <w:p>
@@ -2877,7 +3655,22 @@
         </w:rPr>
       </w:pPr>
       <w:r>
-        <w:rPr/>
+        <w:rPr>
+          <w:rFonts w:eastAsia="" w:eastAsiaTheme="minorEastAsia" w:ascii="SFMono-Regular;Consolas;Liberation Mono;Menlo;monospace" w:hAnsi="SFMono-Regular;Consolas;Liberation Mono;Menlo;monospace"/>
+          <w:b w:val="false"/>
+          <w:bCs/>
+          <w:i w:val="false"/>
+          <w:iCs w:val="false"/>
+          <w:caps w:val="false"/>
+          <w:smallCaps w:val="false"/>
+          <w:color w:val="000000"/>
+          <w:spacing w:val="0"/>
+          <w:kern w:val="0"/>
+          <w:sz w:val="20"/>
+          <w:szCs w:val="20"/>
+          <w:u w:val="none"/>
+          <w:lang w:val="en-US" w:eastAsia="en-US" w:bidi="ar-SA"/>
+        </w:rPr>
       </w:r>
     </w:p>
     <w:p>
@@ -2911,7 +3704,22 @@
         </w:rPr>
       </w:pPr>
       <w:r>
-        <w:rPr/>
+        <w:rPr>
+          <w:rFonts w:eastAsia="" w:eastAsiaTheme="minorEastAsia" w:ascii="SFMono-Regular;Consolas;Liberation Mono;Menlo;monospace" w:hAnsi="SFMono-Regular;Consolas;Liberation Mono;Menlo;monospace"/>
+          <w:b w:val="false"/>
+          <w:bCs/>
+          <w:i w:val="false"/>
+          <w:iCs w:val="false"/>
+          <w:caps w:val="false"/>
+          <w:smallCaps w:val="false"/>
+          <w:color w:val="000000"/>
+          <w:spacing w:val="0"/>
+          <w:kern w:val="0"/>
+          <w:sz w:val="20"/>
+          <w:szCs w:val="20"/>
+          <w:u w:val="none"/>
+          <w:lang w:val="en-US" w:eastAsia="en-US" w:bidi="ar-SA"/>
+        </w:rPr>
       </w:r>
     </w:p>
     <w:p>
@@ -2945,7 +3753,22 @@
         </w:rPr>
       </w:pPr>
       <w:r>
-        <w:rPr/>
+        <w:rPr>
+          <w:rFonts w:eastAsia="" w:eastAsiaTheme="minorEastAsia" w:ascii="SFMono-Regular;Consolas;Liberation Mono;Menlo;monospace" w:hAnsi="SFMono-Regular;Consolas;Liberation Mono;Menlo;monospace"/>
+          <w:b w:val="false"/>
+          <w:bCs/>
+          <w:i w:val="false"/>
+          <w:iCs w:val="false"/>
+          <w:caps w:val="false"/>
+          <w:smallCaps w:val="false"/>
+          <w:color w:val="000000"/>
+          <w:spacing w:val="0"/>
+          <w:kern w:val="0"/>
+          <w:sz w:val="20"/>
+          <w:szCs w:val="20"/>
+          <w:u w:val="none"/>
+          <w:lang w:val="en-US" w:eastAsia="en-US" w:bidi="ar-SA"/>
+        </w:rPr>
       </w:r>
     </w:p>
     <w:p>
@@ -2979,7 +3802,22 @@
         </w:rPr>
       </w:pPr>
       <w:r>
-        <w:rPr/>
+        <w:rPr>
+          <w:rFonts w:eastAsia="" w:eastAsiaTheme="minorEastAsia" w:ascii="SFMono-Regular;Consolas;Liberation Mono;Menlo;monospace" w:hAnsi="SFMono-Regular;Consolas;Liberation Mono;Menlo;monospace"/>
+          <w:b w:val="false"/>
+          <w:bCs/>
+          <w:i w:val="false"/>
+          <w:iCs w:val="false"/>
+          <w:caps w:val="false"/>
+          <w:smallCaps w:val="false"/>
+          <w:color w:val="000000"/>
+          <w:spacing w:val="0"/>
+          <w:kern w:val="0"/>
+          <w:sz w:val="20"/>
+          <w:szCs w:val="20"/>
+          <w:u w:val="none"/>
+          <w:lang w:val="en-US" w:eastAsia="en-US" w:bidi="ar-SA"/>
+        </w:rPr>
       </w:r>
     </w:p>
     <w:p>
@@ -3013,7 +3851,22 @@
         </w:rPr>
       </w:pPr>
       <w:r>
-        <w:rPr/>
+        <w:rPr>
+          <w:rFonts w:eastAsia="" w:eastAsiaTheme="minorEastAsia" w:ascii="SFMono-Regular;Consolas;Liberation Mono;Menlo;monospace" w:hAnsi="SFMono-Regular;Consolas;Liberation Mono;Menlo;monospace"/>
+          <w:b w:val="false"/>
+          <w:bCs/>
+          <w:i w:val="false"/>
+          <w:iCs w:val="false"/>
+          <w:caps w:val="false"/>
+          <w:smallCaps w:val="false"/>
+          <w:color w:val="000000"/>
+          <w:spacing w:val="0"/>
+          <w:kern w:val="0"/>
+          <w:sz w:val="20"/>
+          <w:szCs w:val="20"/>
+          <w:u w:val="none"/>
+          <w:lang w:val="en-US" w:eastAsia="en-US" w:bidi="ar-SA"/>
+        </w:rPr>
       </w:r>
     </w:p>
     <w:p>
@@ -3047,7 +3900,22 @@
         </w:rPr>
       </w:pPr>
       <w:r>
-        <w:rPr/>
+        <w:rPr>
+          <w:rFonts w:eastAsia="" w:eastAsiaTheme="minorEastAsia" w:ascii="SFMono-Regular;Consolas;Liberation Mono;Menlo;monospace" w:hAnsi="SFMono-Regular;Consolas;Liberation Mono;Menlo;monospace"/>
+          <w:b w:val="false"/>
+          <w:bCs/>
+          <w:i w:val="false"/>
+          <w:iCs w:val="false"/>
+          <w:caps w:val="false"/>
+          <w:smallCaps w:val="false"/>
+          <w:color w:val="000000"/>
+          <w:spacing w:val="0"/>
+          <w:kern w:val="0"/>
+          <w:sz w:val="20"/>
+          <w:szCs w:val="20"/>
+          <w:u w:val="none"/>
+          <w:lang w:val="en-US" w:eastAsia="en-US" w:bidi="ar-SA"/>
+        </w:rPr>
       </w:r>
     </w:p>
     <w:p>
@@ -3081,7 +3949,22 @@
         </w:rPr>
       </w:pPr>
       <w:r>
-        <w:rPr/>
+        <w:rPr>
+          <w:rFonts w:eastAsia="" w:eastAsiaTheme="minorEastAsia" w:ascii="SFMono-Regular;Consolas;Liberation Mono;Menlo;monospace" w:hAnsi="SFMono-Regular;Consolas;Liberation Mono;Menlo;monospace"/>
+          <w:b w:val="false"/>
+          <w:bCs/>
+          <w:i w:val="false"/>
+          <w:iCs w:val="false"/>
+          <w:caps w:val="false"/>
+          <w:smallCaps w:val="false"/>
+          <w:color w:val="000000"/>
+          <w:spacing w:val="0"/>
+          <w:kern w:val="0"/>
+          <w:sz w:val="20"/>
+          <w:szCs w:val="20"/>
+          <w:u w:val="none"/>
+          <w:lang w:val="en-US" w:eastAsia="en-US" w:bidi="ar-SA"/>
+        </w:rPr>
       </w:r>
     </w:p>
     <w:p>
@@ -3115,7 +3998,22 @@
         </w:rPr>
       </w:pPr>
       <w:r>
-        <w:rPr/>
+        <w:rPr>
+          <w:rFonts w:eastAsia="" w:eastAsiaTheme="minorEastAsia" w:ascii="SFMono-Regular;Consolas;Liberation Mono;Menlo;monospace" w:hAnsi="SFMono-Regular;Consolas;Liberation Mono;Menlo;monospace"/>
+          <w:b w:val="false"/>
+          <w:bCs/>
+          <w:i w:val="false"/>
+          <w:iCs w:val="false"/>
+          <w:caps w:val="false"/>
+          <w:smallCaps w:val="false"/>
+          <w:color w:val="000000"/>
+          <w:spacing w:val="0"/>
+          <w:kern w:val="0"/>
+          <w:sz w:val="20"/>
+          <w:szCs w:val="20"/>
+          <w:u w:val="none"/>
+          <w:lang w:val="en-US" w:eastAsia="en-US" w:bidi="ar-SA"/>
+        </w:rPr>
       </w:r>
     </w:p>
     <w:p>
@@ -3149,7 +4047,22 @@
         </w:rPr>
       </w:pPr>
       <w:r>
-        <w:rPr/>
+        <w:rPr>
+          <w:rFonts w:eastAsia="" w:eastAsiaTheme="minorEastAsia" w:ascii="SFMono-Regular;Consolas;Liberation Mono;Menlo;monospace" w:hAnsi="SFMono-Regular;Consolas;Liberation Mono;Menlo;monospace"/>
+          <w:b w:val="false"/>
+          <w:bCs/>
+          <w:i w:val="false"/>
+          <w:iCs w:val="false"/>
+          <w:caps w:val="false"/>
+          <w:smallCaps w:val="false"/>
+          <w:color w:val="000000"/>
+          <w:spacing w:val="0"/>
+          <w:kern w:val="0"/>
+          <w:sz w:val="20"/>
+          <w:szCs w:val="20"/>
+          <w:u w:val="none"/>
+          <w:lang w:val="en-US" w:eastAsia="en-US" w:bidi="ar-SA"/>
+        </w:rPr>
       </w:r>
     </w:p>
     <w:p>
@@ -3183,7 +4096,22 @@
         </w:rPr>
       </w:pPr>
       <w:r>
-        <w:rPr/>
+        <w:rPr>
+          <w:rFonts w:eastAsia="" w:eastAsiaTheme="minorEastAsia" w:ascii="SFMono-Regular;Consolas;Liberation Mono;Menlo;monospace" w:hAnsi="SFMono-Regular;Consolas;Liberation Mono;Menlo;monospace"/>
+          <w:b w:val="false"/>
+          <w:bCs/>
+          <w:i w:val="false"/>
+          <w:iCs w:val="false"/>
+          <w:caps w:val="false"/>
+          <w:smallCaps w:val="false"/>
+          <w:color w:val="000000"/>
+          <w:spacing w:val="0"/>
+          <w:kern w:val="0"/>
+          <w:sz w:val="20"/>
+          <w:szCs w:val="20"/>
+          <w:u w:val="none"/>
+          <w:lang w:val="en-US" w:eastAsia="en-US" w:bidi="ar-SA"/>
+        </w:rPr>
       </w:r>
     </w:p>
     <w:p>
@@ -3217,7 +4145,22 @@
         </w:rPr>
       </w:pPr>
       <w:r>
-        <w:rPr/>
+        <w:rPr>
+          <w:rFonts w:eastAsia="" w:eastAsiaTheme="minorEastAsia" w:ascii="SFMono-Regular;Consolas;Liberation Mono;Menlo;monospace" w:hAnsi="SFMono-Regular;Consolas;Liberation Mono;Menlo;monospace"/>
+          <w:b w:val="false"/>
+          <w:bCs/>
+          <w:i w:val="false"/>
+          <w:iCs w:val="false"/>
+          <w:caps w:val="false"/>
+          <w:smallCaps w:val="false"/>
+          <w:color w:val="000000"/>
+          <w:spacing w:val="0"/>
+          <w:kern w:val="0"/>
+          <w:sz w:val="20"/>
+          <w:szCs w:val="20"/>
+          <w:u w:val="none"/>
+          <w:lang w:val="en-US" w:eastAsia="en-US" w:bidi="ar-SA"/>
+        </w:rPr>
       </w:r>
     </w:p>
     <w:p>
@@ -3251,7 +4194,22 @@
         </w:rPr>
       </w:pPr>
       <w:r>
-        <w:rPr/>
+        <w:rPr>
+          <w:rFonts w:eastAsia="" w:eastAsiaTheme="minorEastAsia" w:ascii="SFMono-Regular;Consolas;Liberation Mono;Menlo;monospace" w:hAnsi="SFMono-Regular;Consolas;Liberation Mono;Menlo;monospace"/>
+          <w:b w:val="false"/>
+          <w:bCs/>
+          <w:i w:val="false"/>
+          <w:iCs w:val="false"/>
+          <w:caps w:val="false"/>
+          <w:smallCaps w:val="false"/>
+          <w:color w:val="000000"/>
+          <w:spacing w:val="0"/>
+          <w:kern w:val="0"/>
+          <w:sz w:val="20"/>
+          <w:szCs w:val="20"/>
+          <w:u w:val="none"/>
+          <w:lang w:val="en-US" w:eastAsia="en-US" w:bidi="ar-SA"/>
+        </w:rPr>
       </w:r>
     </w:p>
     <w:p>
@@ -3285,7 +4243,22 @@
         </w:rPr>
       </w:pPr>
       <w:r>
-        <w:rPr/>
+        <w:rPr>
+          <w:rFonts w:eastAsia="" w:eastAsiaTheme="minorEastAsia" w:ascii="SFMono-Regular;Consolas;Liberation Mono;Menlo;monospace" w:hAnsi="SFMono-Regular;Consolas;Liberation Mono;Menlo;monospace"/>
+          <w:b w:val="false"/>
+          <w:bCs/>
+          <w:i w:val="false"/>
+          <w:iCs w:val="false"/>
+          <w:caps w:val="false"/>
+          <w:smallCaps w:val="false"/>
+          <w:color w:val="000000"/>
+          <w:spacing w:val="0"/>
+          <w:kern w:val="0"/>
+          <w:sz w:val="20"/>
+          <w:szCs w:val="20"/>
+          <w:u w:val="none"/>
+          <w:lang w:val="en-US" w:eastAsia="en-US" w:bidi="ar-SA"/>
+        </w:rPr>
       </w:r>
     </w:p>
     <w:p>
@@ -3319,7 +4292,22 @@
         </w:rPr>
       </w:pPr>
       <w:r>
-        <w:rPr/>
+        <w:rPr>
+          <w:rFonts w:eastAsia="" w:eastAsiaTheme="minorEastAsia" w:ascii="SFMono-Regular;Consolas;Liberation Mono;Menlo;monospace" w:hAnsi="SFMono-Regular;Consolas;Liberation Mono;Menlo;monospace"/>
+          <w:b w:val="false"/>
+          <w:bCs/>
+          <w:i w:val="false"/>
+          <w:iCs w:val="false"/>
+          <w:caps w:val="false"/>
+          <w:smallCaps w:val="false"/>
+          <w:color w:val="000000"/>
+          <w:spacing w:val="0"/>
+          <w:kern w:val="0"/>
+          <w:sz w:val="20"/>
+          <w:szCs w:val="20"/>
+          <w:u w:val="none"/>
+          <w:lang w:val="en-US" w:eastAsia="en-US" w:bidi="ar-SA"/>
+        </w:rPr>
       </w:r>
     </w:p>
     <w:p>
@@ -3353,7 +4341,22 @@
         </w:rPr>
       </w:pPr>
       <w:r>
-        <w:rPr/>
+        <w:rPr>
+          <w:rFonts w:eastAsia="" w:eastAsiaTheme="minorEastAsia" w:ascii="SFMono-Regular;Consolas;Liberation Mono;Menlo;monospace" w:hAnsi="SFMono-Regular;Consolas;Liberation Mono;Menlo;monospace"/>
+          <w:b w:val="false"/>
+          <w:bCs/>
+          <w:i w:val="false"/>
+          <w:iCs w:val="false"/>
+          <w:caps w:val="false"/>
+          <w:smallCaps w:val="false"/>
+          <w:color w:val="000000"/>
+          <w:spacing w:val="0"/>
+          <w:kern w:val="0"/>
+          <w:sz w:val="20"/>
+          <w:szCs w:val="20"/>
+          <w:u w:val="none"/>
+          <w:lang w:val="en-US" w:eastAsia="en-US" w:bidi="ar-SA"/>
+        </w:rPr>
       </w:r>
     </w:p>
     <w:p>
@@ -3387,7 +4390,22 @@
         </w:rPr>
       </w:pPr>
       <w:r>
-        <w:rPr/>
+        <w:rPr>
+          <w:rFonts w:eastAsia="" w:eastAsiaTheme="minorEastAsia" w:ascii="SFMono-Regular;Consolas;Liberation Mono;Menlo;monospace" w:hAnsi="SFMono-Regular;Consolas;Liberation Mono;Menlo;monospace"/>
+          <w:b w:val="false"/>
+          <w:bCs/>
+          <w:i w:val="false"/>
+          <w:iCs w:val="false"/>
+          <w:caps w:val="false"/>
+          <w:smallCaps w:val="false"/>
+          <w:color w:val="000000"/>
+          <w:spacing w:val="0"/>
+          <w:kern w:val="0"/>
+          <w:sz w:val="20"/>
+          <w:szCs w:val="20"/>
+          <w:u w:val="none"/>
+          <w:lang w:val="en-US" w:eastAsia="en-US" w:bidi="ar-SA"/>
+        </w:rPr>
       </w:r>
     </w:p>
     <w:p>
@@ -3421,7 +4439,22 @@
         </w:rPr>
       </w:pPr>
       <w:r>
-        <w:rPr/>
+        <w:rPr>
+          <w:rFonts w:eastAsia="" w:eastAsiaTheme="minorEastAsia" w:ascii="SFMono-Regular;Consolas;Liberation Mono;Menlo;monospace" w:hAnsi="SFMono-Regular;Consolas;Liberation Mono;Menlo;monospace"/>
+          <w:b w:val="false"/>
+          <w:bCs/>
+          <w:i w:val="false"/>
+          <w:iCs w:val="false"/>
+          <w:caps w:val="false"/>
+          <w:smallCaps w:val="false"/>
+          <w:color w:val="000000"/>
+          <w:spacing w:val="0"/>
+          <w:kern w:val="0"/>
+          <w:sz w:val="20"/>
+          <w:szCs w:val="20"/>
+          <w:u w:val="none"/>
+          <w:lang w:val="en-US" w:eastAsia="en-US" w:bidi="ar-SA"/>
+        </w:rPr>
       </w:r>
     </w:p>
     <w:p>
@@ -3455,7 +4488,22 @@
         </w:rPr>
       </w:pPr>
       <w:r>
-        <w:rPr/>
+        <w:rPr>
+          <w:rFonts w:eastAsia="" w:eastAsiaTheme="minorEastAsia" w:ascii="SFMono-Regular;Consolas;Liberation Mono;Menlo;monospace" w:hAnsi="SFMono-Regular;Consolas;Liberation Mono;Menlo;monospace"/>
+          <w:b w:val="false"/>
+          <w:bCs/>
+          <w:i w:val="false"/>
+          <w:iCs w:val="false"/>
+          <w:caps w:val="false"/>
+          <w:smallCaps w:val="false"/>
+          <w:color w:val="000000"/>
+          <w:spacing w:val="0"/>
+          <w:kern w:val="0"/>
+          <w:sz w:val="20"/>
+          <w:szCs w:val="20"/>
+          <w:u w:val="none"/>
+          <w:lang w:val="en-US" w:eastAsia="en-US" w:bidi="ar-SA"/>
+        </w:rPr>
       </w:r>
     </w:p>
     <w:p>
@@ -3489,7 +4537,22 @@
         </w:rPr>
       </w:pPr>
       <w:r>
-        <w:rPr/>
+        <w:rPr>
+          <w:rFonts w:eastAsia="" w:eastAsiaTheme="minorEastAsia" w:ascii="SFMono-Regular;Consolas;Liberation Mono;Menlo;monospace" w:hAnsi="SFMono-Regular;Consolas;Liberation Mono;Menlo;monospace"/>
+          <w:b w:val="false"/>
+          <w:bCs/>
+          <w:i w:val="false"/>
+          <w:iCs w:val="false"/>
+          <w:caps w:val="false"/>
+          <w:smallCaps w:val="false"/>
+          <w:color w:val="000000"/>
+          <w:spacing w:val="0"/>
+          <w:kern w:val="0"/>
+          <w:sz w:val="20"/>
+          <w:szCs w:val="20"/>
+          <w:u w:val="none"/>
+          <w:lang w:val="en-US" w:eastAsia="en-US" w:bidi="ar-SA"/>
+        </w:rPr>
       </w:r>
     </w:p>
     <w:p>
@@ -3523,7 +4586,22 @@
         </w:rPr>
       </w:pPr>
       <w:r>
-        <w:rPr/>
+        <w:rPr>
+          <w:rFonts w:eastAsia="" w:eastAsiaTheme="minorEastAsia" w:ascii="SFMono-Regular;Consolas;Liberation Mono;Menlo;monospace" w:hAnsi="SFMono-Regular;Consolas;Liberation Mono;Menlo;monospace"/>
+          <w:b w:val="false"/>
+          <w:bCs/>
+          <w:i w:val="false"/>
+          <w:iCs w:val="false"/>
+          <w:caps w:val="false"/>
+          <w:smallCaps w:val="false"/>
+          <w:color w:val="000000"/>
+          <w:spacing w:val="0"/>
+          <w:kern w:val="0"/>
+          <w:sz w:val="20"/>
+          <w:szCs w:val="20"/>
+          <w:u w:val="none"/>
+          <w:lang w:val="en-US" w:eastAsia="en-US" w:bidi="ar-SA"/>
+        </w:rPr>
       </w:r>
     </w:p>
     <w:p>
@@ -3557,7 +4635,22 @@
         </w:rPr>
       </w:pPr>
       <w:r>
-        <w:rPr/>
+        <w:rPr>
+          <w:rFonts w:eastAsia="" w:eastAsiaTheme="minorEastAsia" w:ascii="SFMono-Regular;Consolas;Liberation Mono;Menlo;monospace" w:hAnsi="SFMono-Regular;Consolas;Liberation Mono;Menlo;monospace"/>
+          <w:b w:val="false"/>
+          <w:bCs/>
+          <w:i w:val="false"/>
+          <w:iCs w:val="false"/>
+          <w:caps w:val="false"/>
+          <w:smallCaps w:val="false"/>
+          <w:color w:val="000000"/>
+          <w:spacing w:val="0"/>
+          <w:kern w:val="0"/>
+          <w:sz w:val="20"/>
+          <w:szCs w:val="20"/>
+          <w:u w:val="none"/>
+          <w:lang w:val="en-US" w:eastAsia="en-US" w:bidi="ar-SA"/>
+        </w:rPr>
       </w:r>
     </w:p>
     <w:p>
@@ -3591,7 +4684,22 @@
         </w:rPr>
       </w:pPr>
       <w:r>
-        <w:rPr/>
+        <w:rPr>
+          <w:rFonts w:eastAsia="" w:eastAsiaTheme="minorEastAsia" w:ascii="SFMono-Regular;Consolas;Liberation Mono;Menlo;monospace" w:hAnsi="SFMono-Regular;Consolas;Liberation Mono;Menlo;monospace"/>
+          <w:b w:val="false"/>
+          <w:bCs/>
+          <w:i w:val="false"/>
+          <w:iCs w:val="false"/>
+          <w:caps w:val="false"/>
+          <w:smallCaps w:val="false"/>
+          <w:color w:val="000000"/>
+          <w:spacing w:val="0"/>
+          <w:kern w:val="0"/>
+          <w:sz w:val="20"/>
+          <w:szCs w:val="20"/>
+          <w:u w:val="none"/>
+          <w:lang w:val="en-US" w:eastAsia="en-US" w:bidi="ar-SA"/>
+        </w:rPr>
       </w:r>
     </w:p>
     <w:p>
@@ -3729,11 +4837,121 @@
       <w:lvlJc w:val="left"/>
       <w:pPr>
         <w:tabs>
-          <w:tab w:val="num" w:pos="397"/>
+          <w:tab w:val="num" w:pos="0"/>
         </w:tabs>
-        <w:ind w:left="754" w:hanging="397"/>
-      </w:pPr>
-      <w:rPr/>
+        <w:ind w:left="720" w:hanging="360"/>
+      </w:pPr>
+    </w:lvl>
+    <w:lvl w:ilvl="1">
+      <w:start w:val="1"/>
+      <w:numFmt w:val="lowerLetter"/>
+      <w:lvlText w:val="%2."/>
+      <w:lvlJc w:val="left"/>
+      <w:pPr>
+        <w:tabs>
+          <w:tab w:val="num" w:pos="0"/>
+        </w:tabs>
+        <w:ind w:left="1440" w:hanging="360"/>
+      </w:pPr>
+    </w:lvl>
+    <w:lvl w:ilvl="2">
+      <w:start w:val="1"/>
+      <w:numFmt w:val="lowerRoman"/>
+      <w:lvlText w:val="%3."/>
+      <w:lvlJc w:val="right"/>
+      <w:pPr>
+        <w:tabs>
+          <w:tab w:val="num" w:pos="0"/>
+        </w:tabs>
+        <w:ind w:left="2160" w:hanging="180"/>
+      </w:pPr>
+    </w:lvl>
+    <w:lvl w:ilvl="3">
+      <w:start w:val="1"/>
+      <w:numFmt w:val="decimal"/>
+      <w:lvlText w:val="%4."/>
+      <w:lvlJc w:val="left"/>
+      <w:pPr>
+        <w:tabs>
+          <w:tab w:val="num" w:pos="0"/>
+        </w:tabs>
+        <w:ind w:left="2880" w:hanging="360"/>
+      </w:pPr>
+    </w:lvl>
+    <w:lvl w:ilvl="4">
+      <w:start w:val="1"/>
+      <w:numFmt w:val="lowerLetter"/>
+      <w:lvlText w:val="%5."/>
+      <w:lvlJc w:val="left"/>
+      <w:pPr>
+        <w:tabs>
+          <w:tab w:val="num" w:pos="0"/>
+        </w:tabs>
+        <w:ind w:left="3600" w:hanging="360"/>
+      </w:pPr>
+    </w:lvl>
+    <w:lvl w:ilvl="5">
+      <w:start w:val="1"/>
+      <w:numFmt w:val="lowerRoman"/>
+      <w:lvlText w:val="%6."/>
+      <w:lvlJc w:val="right"/>
+      <w:pPr>
+        <w:tabs>
+          <w:tab w:val="num" w:pos="0"/>
+        </w:tabs>
+        <w:ind w:left="4320" w:hanging="180"/>
+      </w:pPr>
+    </w:lvl>
+    <w:lvl w:ilvl="6">
+      <w:start w:val="1"/>
+      <w:numFmt w:val="decimal"/>
+      <w:lvlText w:val="%7."/>
+      <w:lvlJc w:val="left"/>
+      <w:pPr>
+        <w:tabs>
+          <w:tab w:val="num" w:pos="0"/>
+        </w:tabs>
+        <w:ind w:left="5040" w:hanging="360"/>
+      </w:pPr>
+    </w:lvl>
+    <w:lvl w:ilvl="7">
+      <w:start w:val="1"/>
+      <w:numFmt w:val="lowerLetter"/>
+      <w:lvlText w:val="%8."/>
+      <w:lvlJc w:val="left"/>
+      <w:pPr>
+        <w:tabs>
+          <w:tab w:val="num" w:pos="0"/>
+        </w:tabs>
+        <w:ind w:left="5760" w:hanging="360"/>
+      </w:pPr>
+    </w:lvl>
+    <w:lvl w:ilvl="8">
+      <w:start w:val="1"/>
+      <w:numFmt w:val="lowerRoman"/>
+      <w:lvlText w:val="%9."/>
+      <w:lvlJc w:val="right"/>
+      <w:pPr>
+        <w:tabs>
+          <w:tab w:val="num" w:pos="0"/>
+        </w:tabs>
+        <w:ind w:left="6480" w:hanging="180"/>
+      </w:pPr>
+    </w:lvl>
+  </w:abstractNum>
+  <w:abstractNum w:abstractNumId="2">
+    <w:lvl w:ilvl="0">
+      <w:start w:val="3"/>
+      <w:numFmt w:val="decimal"/>
+      <w:suff w:val="nothing"/>
+      <w:lvlText w:val="%1."/>
+      <w:lvlJc w:val="left"/>
+      <w:pPr>
+        <w:tabs>
+          <w:tab w:val="num" w:pos="0"/>
+        </w:tabs>
+        <w:ind w:left="450" w:hanging="0"/>
+      </w:pPr>
     </w:lvl>
     <w:lvl w:ilvl="1">
       <w:start w:val="1"/>
@@ -3742,11 +4960,10 @@
       <w:lvlJc w:val="left"/>
       <w:pPr>
         <w:tabs>
-          <w:tab w:val="num" w:pos="794"/>
+          <w:tab w:val="num" w:pos="1414"/>
         </w:tabs>
-        <w:ind w:left="1151" w:hanging="397"/>
-      </w:pPr>
-      <w:rPr/>
+        <w:ind w:left="1414" w:hanging="283"/>
+      </w:pPr>
     </w:lvl>
     <w:lvl w:ilvl="2">
       <w:start w:val="1"/>
@@ -3755,11 +4972,10 @@
       <w:lvlJc w:val="left"/>
       <w:pPr>
         <w:tabs>
-          <w:tab w:val="num" w:pos="1191"/>
+          <w:tab w:val="num" w:pos="2121"/>
         </w:tabs>
-        <w:ind w:left="1548" w:hanging="397"/>
-      </w:pPr>
-      <w:rPr/>
+        <w:ind w:left="2121" w:hanging="283"/>
+      </w:pPr>
     </w:lvl>
     <w:lvl w:ilvl="3">
       <w:start w:val="1"/>
@@ -3768,11 +4984,10 @@
       <w:lvlJc w:val="left"/>
       <w:pPr>
         <w:tabs>
-          <w:tab w:val="num" w:pos="1588"/>
+          <w:tab w:val="num" w:pos="2828"/>
         </w:tabs>
-        <w:ind w:left="1945" w:hanging="397"/>
-      </w:pPr>
-      <w:rPr/>
+        <w:ind w:left="2828" w:hanging="283"/>
+      </w:pPr>
     </w:lvl>
     <w:lvl w:ilvl="4">
       <w:start w:val="1"/>
@@ -3781,11 +4996,10 @@
       <w:lvlJc w:val="left"/>
       <w:pPr>
         <w:tabs>
-          <w:tab w:val="num" w:pos="1985"/>
+          <w:tab w:val="num" w:pos="3535"/>
         </w:tabs>
-        <w:ind w:left="2342" w:hanging="397"/>
-      </w:pPr>
-      <w:rPr/>
+        <w:ind w:left="3535" w:hanging="283"/>
+      </w:pPr>
     </w:lvl>
     <w:lvl w:ilvl="5">
       <w:start w:val="1"/>
@@ -3794,11 +5008,10 @@
       <w:lvlJc w:val="left"/>
       <w:pPr>
         <w:tabs>
-          <w:tab w:val="num" w:pos="2381"/>
+          <w:tab w:val="num" w:pos="4242"/>
         </w:tabs>
-        <w:ind w:left="2738" w:hanging="397"/>
-      </w:pPr>
-      <w:rPr/>
+        <w:ind w:left="4242" w:hanging="283"/>
+      </w:pPr>
     </w:lvl>
     <w:lvl w:ilvl="6">
       <w:start w:val="1"/>
@@ -3807,11 +5020,10 @@
       <w:lvlJc w:val="left"/>
       <w:pPr>
         <w:tabs>
-          <w:tab w:val="num" w:pos="2778"/>
+          <w:tab w:val="num" w:pos="4949"/>
         </w:tabs>
-        <w:ind w:left="3135" w:hanging="397"/>
-      </w:pPr>
-      <w:rPr/>
+        <w:ind w:left="4949" w:hanging="283"/>
+      </w:pPr>
     </w:lvl>
     <w:lvl w:ilvl="7">
       <w:start w:val="1"/>
@@ -3820,11 +5032,10 @@
       <w:lvlJc w:val="left"/>
       <w:pPr>
         <w:tabs>
-          <w:tab w:val="num" w:pos="3175"/>
+          <w:tab w:val="num" w:pos="5656"/>
         </w:tabs>
-        <w:ind w:left="3532" w:hanging="397"/>
-      </w:pPr>
-      <w:rPr/>
+        <w:ind w:left="5656" w:hanging="283"/>
+      </w:pPr>
     </w:lvl>
     <w:lvl w:ilvl="8">
       <w:start w:val="1"/>
@@ -3833,235 +5044,13 @@
       <w:lvlJc w:val="left"/>
       <w:pPr>
         <w:tabs>
-          <w:tab w:val="num" w:pos="3572"/>
+          <w:tab w:val="num" w:pos="6363"/>
         </w:tabs>
-        <w:ind w:left="3929" w:hanging="397"/>
-      </w:pPr>
-      <w:rPr/>
-    </w:lvl>
-  </w:abstractNum>
-  <w:abstractNum w:abstractNumId="2">
-    <w:lvl w:ilvl="0">
-      <w:start w:val="1"/>
-      <w:numFmt w:val="decimal"/>
-      <w:lvlText w:val="%1."/>
-      <w:lvlJc w:val="left"/>
-      <w:pPr>
-        <w:tabs>
-          <w:tab w:val="num" w:pos="0"/>
-        </w:tabs>
-        <w:ind w:left="720" w:hanging="360"/>
-      </w:pPr>
-    </w:lvl>
-    <w:lvl w:ilvl="1">
-      <w:start w:val="1"/>
-      <w:numFmt w:val="lowerLetter"/>
-      <w:lvlText w:val="%2."/>
-      <w:lvlJc w:val="left"/>
-      <w:pPr>
-        <w:tabs>
-          <w:tab w:val="num" w:pos="0"/>
-        </w:tabs>
-        <w:ind w:left="1440" w:hanging="360"/>
-      </w:pPr>
-    </w:lvl>
-    <w:lvl w:ilvl="2">
-      <w:start w:val="1"/>
-      <w:numFmt w:val="lowerRoman"/>
-      <w:lvlText w:val="%3."/>
-      <w:lvlJc w:val="right"/>
-      <w:pPr>
-        <w:tabs>
-          <w:tab w:val="num" w:pos="0"/>
-        </w:tabs>
-        <w:ind w:left="2160" w:hanging="180"/>
-      </w:pPr>
-    </w:lvl>
-    <w:lvl w:ilvl="3">
-      <w:start w:val="1"/>
-      <w:numFmt w:val="decimal"/>
-      <w:lvlText w:val="%4."/>
-      <w:lvlJc w:val="left"/>
-      <w:pPr>
-        <w:tabs>
-          <w:tab w:val="num" w:pos="0"/>
-        </w:tabs>
-        <w:ind w:left="2880" w:hanging="360"/>
-      </w:pPr>
-    </w:lvl>
-    <w:lvl w:ilvl="4">
-      <w:start w:val="1"/>
-      <w:numFmt w:val="lowerLetter"/>
-      <w:lvlText w:val="%5."/>
-      <w:lvlJc w:val="left"/>
-      <w:pPr>
-        <w:tabs>
-          <w:tab w:val="num" w:pos="0"/>
-        </w:tabs>
-        <w:ind w:left="3600" w:hanging="360"/>
-      </w:pPr>
-    </w:lvl>
-    <w:lvl w:ilvl="5">
-      <w:start w:val="1"/>
-      <w:numFmt w:val="lowerRoman"/>
-      <w:lvlText w:val="%6."/>
-      <w:lvlJc w:val="right"/>
-      <w:pPr>
-        <w:tabs>
-          <w:tab w:val="num" w:pos="0"/>
-        </w:tabs>
-        <w:ind w:left="4320" w:hanging="180"/>
-      </w:pPr>
-    </w:lvl>
-    <w:lvl w:ilvl="6">
-      <w:start w:val="1"/>
-      <w:numFmt w:val="decimal"/>
-      <w:lvlText w:val="%7."/>
-      <w:lvlJc w:val="left"/>
-      <w:pPr>
-        <w:tabs>
-          <w:tab w:val="num" w:pos="0"/>
-        </w:tabs>
-        <w:ind w:left="5040" w:hanging="360"/>
-      </w:pPr>
-    </w:lvl>
-    <w:lvl w:ilvl="7">
-      <w:start w:val="1"/>
-      <w:numFmt w:val="lowerLetter"/>
-      <w:lvlText w:val="%8."/>
-      <w:lvlJc w:val="left"/>
-      <w:pPr>
-        <w:tabs>
-          <w:tab w:val="num" w:pos="0"/>
-        </w:tabs>
-        <w:ind w:left="5760" w:hanging="360"/>
-      </w:pPr>
-    </w:lvl>
-    <w:lvl w:ilvl="8">
-      <w:start w:val="1"/>
-      <w:numFmt w:val="lowerRoman"/>
-      <w:lvlText w:val="%9."/>
-      <w:lvlJc w:val="right"/>
-      <w:pPr>
-        <w:tabs>
-          <w:tab w:val="num" w:pos="0"/>
-        </w:tabs>
-        <w:ind w:left="6480" w:hanging="180"/>
+        <w:ind w:left="6363" w:hanging="283"/>
       </w:pPr>
     </w:lvl>
   </w:abstractNum>
   <w:abstractNum w:abstractNumId="3">
-    <w:lvl w:ilvl="0">
-      <w:start w:val="3"/>
-      <w:numFmt w:val="decimal"/>
-      <w:suff w:val="nothing"/>
-      <w:lvlText w:val="%1."/>
-      <w:lvlJc w:val="left"/>
-      <w:pPr>
-        <w:tabs>
-          <w:tab w:val="num" w:pos="0"/>
-        </w:tabs>
-        <w:ind w:left="450" w:hanging="0"/>
-      </w:pPr>
-    </w:lvl>
-    <w:lvl w:ilvl="1">
-      <w:start w:val="1"/>
-      <w:numFmt w:val="decimal"/>
-      <w:lvlText w:val="%2."/>
-      <w:lvlJc w:val="left"/>
-      <w:pPr>
-        <w:tabs>
-          <w:tab w:val="num" w:pos="1414"/>
-        </w:tabs>
-        <w:ind w:left="1414" w:hanging="283"/>
-      </w:pPr>
-    </w:lvl>
-    <w:lvl w:ilvl="2">
-      <w:start w:val="1"/>
-      <w:numFmt w:val="decimal"/>
-      <w:lvlText w:val="%3."/>
-      <w:lvlJc w:val="left"/>
-      <w:pPr>
-        <w:tabs>
-          <w:tab w:val="num" w:pos="2121"/>
-        </w:tabs>
-        <w:ind w:left="2121" w:hanging="283"/>
-      </w:pPr>
-    </w:lvl>
-    <w:lvl w:ilvl="3">
-      <w:start w:val="1"/>
-      <w:numFmt w:val="decimal"/>
-      <w:lvlText w:val="%4."/>
-      <w:lvlJc w:val="left"/>
-      <w:pPr>
-        <w:tabs>
-          <w:tab w:val="num" w:pos="2828"/>
-        </w:tabs>
-        <w:ind w:left="2828" w:hanging="283"/>
-      </w:pPr>
-    </w:lvl>
-    <w:lvl w:ilvl="4">
-      <w:start w:val="1"/>
-      <w:numFmt w:val="decimal"/>
-      <w:lvlText w:val="%5."/>
-      <w:lvlJc w:val="left"/>
-      <w:pPr>
-        <w:tabs>
-          <w:tab w:val="num" w:pos="3535"/>
-        </w:tabs>
-        <w:ind w:left="3535" w:hanging="283"/>
-      </w:pPr>
-    </w:lvl>
-    <w:lvl w:ilvl="5">
-      <w:start w:val="1"/>
-      <w:numFmt w:val="decimal"/>
-      <w:lvlText w:val="%6."/>
-      <w:lvlJc w:val="left"/>
-      <w:pPr>
-        <w:tabs>
-          <w:tab w:val="num" w:pos="4242"/>
-        </w:tabs>
-        <w:ind w:left="4242" w:hanging="283"/>
-      </w:pPr>
-    </w:lvl>
-    <w:lvl w:ilvl="6">
-      <w:start w:val="1"/>
-      <w:numFmt w:val="decimal"/>
-      <w:lvlText w:val="%7."/>
-      <w:lvlJc w:val="left"/>
-      <w:pPr>
-        <w:tabs>
-          <w:tab w:val="num" w:pos="4949"/>
-        </w:tabs>
-        <w:ind w:left="4949" w:hanging="283"/>
-      </w:pPr>
-    </w:lvl>
-    <w:lvl w:ilvl="7">
-      <w:start w:val="1"/>
-      <w:numFmt w:val="decimal"/>
-      <w:lvlText w:val="%8."/>
-      <w:lvlJc w:val="left"/>
-      <w:pPr>
-        <w:tabs>
-          <w:tab w:val="num" w:pos="5656"/>
-        </w:tabs>
-        <w:ind w:left="5656" w:hanging="283"/>
-      </w:pPr>
-    </w:lvl>
-    <w:lvl w:ilvl="8">
-      <w:start w:val="1"/>
-      <w:numFmt w:val="decimal"/>
-      <w:lvlText w:val="%9."/>
-      <w:lvlJc w:val="left"/>
-      <w:pPr>
-        <w:tabs>
-          <w:tab w:val="num" w:pos="6363"/>
-        </w:tabs>
-        <w:ind w:left="6363" w:hanging="283"/>
-      </w:pPr>
-    </w:lvl>
-  </w:abstractNum>
-  <w:abstractNum w:abstractNumId="4">
     <w:lvl w:ilvl="0">
       <w:start w:val="1"/>
       <w:numFmt w:val="bullet"/>
@@ -4198,7 +5187,7 @@
       </w:rPr>
     </w:lvl>
   </w:abstractNum>
-  <w:abstractNum w:abstractNumId="5">
+  <w:abstractNum w:abstractNumId="4">
     <w:lvl w:ilvl="0">
       <w:start w:val="1"/>
       <w:numFmt w:val="none"/>
@@ -4328,9 +5317,6 @@
   </w:num>
   <w:num w:numId="4">
     <w:abstractNumId w:val="4"/>
-  </w:num>
-  <w:num w:numId="5">
-    <w:abstractNumId w:val="5"/>
   </w:num>
 </w:numbering>
 </file>

</xml_diff>